<commit_message>
modified notes_git where the git commands are explained
</commit_message>
<xml_diff>
--- a/supporting_materials/notes_git.docx
+++ b/supporting_materials/notes_git.docx
@@ -5,6 +5,62 @@
     <w:p>
       <w:pPr>
         <w:jc w:val="both"/>
+        <w:rPr>
+          <w:b/>
+          <w:bCs/>
+        </w:rPr>
+      </w:pPr>
+      <w:r>
+        <w:rPr>
+          <w:b/>
+          <w:bCs/>
+        </w:rPr>
+        <w:t>Git config –global user.name</w:t>
+      </w:r>
+      <w:r>
+        <w:t xml:space="preserve"> </w:t>
+      </w:r>
+      <w:r>
+        <w:t>-&gt; before starting with commits</w:t>
+      </w:r>
+    </w:p>
+    <w:p>
+      <w:pPr>
+        <w:jc w:val="both"/>
+      </w:pPr>
+      <w:r>
+        <w:rPr>
+          <w:b/>
+          <w:bCs/>
+        </w:rPr>
+        <w:t xml:space="preserve">Git config –global </w:t>
+      </w:r>
+      <w:proofErr w:type="spellStart"/>
+      <w:r>
+        <w:rPr>
+          <w:b/>
+          <w:bCs/>
+        </w:rPr>
+        <w:t>user.email</w:t>
+      </w:r>
+      <w:proofErr w:type="spellEnd"/>
+      <w:r>
+        <w:rPr>
+          <w:b/>
+          <w:bCs/>
+        </w:rPr>
+        <w:t xml:space="preserve"> </w:t>
+      </w:r>
+      <w:r>
+        <w:t>-&gt; before starting with commits</w:t>
+      </w:r>
+      <w:r>
+        <w:t xml:space="preserve"> </w:t>
+      </w:r>
+    </w:p>
+    <w:p>
+      <w:pPr>
+        <w:jc w:val="both"/>
       </w:pPr>
       <w:r>
         <w:rPr>
@@ -363,27 +419,7 @@
           <w:i/>
           <w:iCs/>
         </w:rPr>
-        <w:t>fd7ec2a</w:t>
-      </w:r>
-      <w:r>
-        <w:rPr>
-          <w:rFonts w:cstheme="minorHAnsi"/>
-          <w:b/>
-          <w:bCs/>
-          <w:i/>
-          <w:iCs/>
-        </w:rPr>
-        <w:t xml:space="preserve"> </w:t>
-      </w:r>
-      <w:r>
-        <w:rPr>
-          <w:rFonts w:cstheme="minorHAnsi"/>
-          <w:b/>
-          <w:bCs/>
-          <w:i/>
-          <w:iCs/>
-        </w:rPr>
-        <w:t>055e29b</w:t>
+        <w:t>fd7ec2a 055e29b</w:t>
       </w:r>
       <w:r>
         <w:rPr>
@@ -397,13 +433,7 @@
         <w:rPr>
           <w:rFonts w:cstheme="minorHAnsi"/>
         </w:rPr>
-        <w:t xml:space="preserve">-&gt; show the </w:t>
-      </w:r>
-      <w:r>
-        <w:rPr>
-          <w:rFonts w:cstheme="minorHAnsi"/>
-        </w:rPr>
-        <w:t>differences between 2 commits</w:t>
+        <w:t>-&gt; show the differences between 2 commits</w:t>
       </w:r>
     </w:p>
     <w:p>
@@ -978,6 +1008,7 @@
           <w:b/>
           <w:bCs/>
         </w:rPr>
+        <w:lastRenderedPageBreak/>
         <w:t xml:space="preserve">git </w:t>
       </w:r>
       <w:r>
@@ -1024,19 +1055,7 @@
         <w:rPr>
           <w:rFonts w:cstheme="minorHAnsi"/>
         </w:rPr>
-        <w:t>go into</w:t>
-      </w:r>
-      <w:r>
-        <w:rPr>
-          <w:rFonts w:cstheme="minorHAnsi"/>
-        </w:rPr>
-        <w:t xml:space="preserve"> a branch</w:t>
-      </w:r>
-      <w:r>
-        <w:rPr>
-          <w:rFonts w:cstheme="minorHAnsi"/>
-        </w:rPr>
-        <w:t xml:space="preserve"> specified by </w:t>
+        <w:t xml:space="preserve">go into a branch specified by </w:t>
       </w:r>
       <w:proofErr w:type="spellStart"/>
       <w:r>
@@ -1089,217 +1108,6 @@
           <w:rFonts w:cstheme="minorHAnsi"/>
         </w:rPr>
         <w:t>. If git status is called then it will not include in the list the files/folders that should be ignored</w:t>
-      </w:r>
-    </w:p>
-    <w:p>
-      <w:pPr>
-        <w:jc w:val="both"/>
-        <w:rPr>
-          <w:rFonts w:cstheme="minorHAnsi"/>
-        </w:rPr>
-      </w:pPr>
-      <w:r>
-        <w:rPr>
-          <w:rFonts w:cstheme="minorHAnsi"/>
-          <w:b/>
-          <w:bCs/>
-        </w:rPr>
-        <w:lastRenderedPageBreak/>
-        <w:t xml:space="preserve">git merge </w:t>
-      </w:r>
-      <w:proofErr w:type="spellStart"/>
-      <w:r>
-        <w:rPr>
-          <w:rFonts w:cstheme="minorHAnsi"/>
-          <w:b/>
-          <w:bCs/>
-          <w:i/>
-          <w:iCs/>
-        </w:rPr>
-        <w:t>branch_name</w:t>
-      </w:r>
-      <w:proofErr w:type="spellEnd"/>
-      <w:r>
-        <w:rPr>
-          <w:rFonts w:cstheme="minorHAnsi"/>
-        </w:rPr>
-        <w:t xml:space="preserve"> -&gt; </w:t>
-      </w:r>
-      <w:r>
-        <w:rPr>
-          <w:rFonts w:cstheme="minorHAnsi"/>
-        </w:rPr>
-        <w:t xml:space="preserve">merging a branch into the main </w:t>
-      </w:r>
-      <w:r>
-        <w:rPr>
-          <w:rFonts w:cstheme="minorHAnsi"/>
-        </w:rPr>
-        <w:t>folder. This way the code in the branch is also included in the main code</w:t>
-      </w:r>
-    </w:p>
-    <w:p>
-      <w:pPr>
-        <w:jc w:val="both"/>
-        <w:rPr>
-          <w:rFonts w:cstheme="minorHAnsi"/>
-        </w:rPr>
-      </w:pPr>
-      <w:r>
-        <w:rPr>
-          <w:rFonts w:cstheme="minorHAnsi"/>
-          <w:b/>
-          <w:bCs/>
-        </w:rPr>
-        <w:t xml:space="preserve">git push </w:t>
-      </w:r>
-      <w:r>
-        <w:rPr>
-          <w:rFonts w:cstheme="minorHAnsi"/>
-          <w:b/>
-          <w:bCs/>
-          <w:i/>
-          <w:iCs/>
-        </w:rPr>
-        <w:t>origin master</w:t>
-      </w:r>
-      <w:r>
-        <w:rPr>
-          <w:rFonts w:cstheme="minorHAnsi"/>
-        </w:rPr>
-        <w:t xml:space="preserve"> -&gt; </w:t>
-      </w:r>
-      <w:r>
-        <w:rPr>
-          <w:rFonts w:cstheme="minorHAnsi"/>
-        </w:rPr>
-        <w:t xml:space="preserve">push the commit from the local repository </w:t>
-      </w:r>
-      <w:r>
-        <w:rPr>
-          <w:rFonts w:cstheme="minorHAnsi"/>
-          <w:i/>
-          <w:iCs/>
-        </w:rPr>
-        <w:t>master</w:t>
-      </w:r>
-      <w:r>
-        <w:rPr>
-          <w:rFonts w:cstheme="minorHAnsi"/>
-        </w:rPr>
-        <w:t xml:space="preserve"> to </w:t>
-      </w:r>
-      <w:proofErr w:type="spellStart"/>
-      <w:r>
-        <w:rPr>
-          <w:rFonts w:cstheme="minorHAnsi"/>
-        </w:rPr>
-        <w:t>github</w:t>
-      </w:r>
-      <w:proofErr w:type="spellEnd"/>
-      <w:r>
-        <w:rPr>
-          <w:rFonts w:cstheme="minorHAnsi"/>
-        </w:rPr>
-        <w:t xml:space="preserve"> repository </w:t>
-      </w:r>
-      <w:r>
-        <w:rPr>
-          <w:rFonts w:cstheme="minorHAnsi"/>
-          <w:i/>
-          <w:iCs/>
-        </w:rPr>
-        <w:t>origin</w:t>
-      </w:r>
-      <w:r>
-        <w:rPr>
-          <w:rFonts w:cstheme="minorHAnsi"/>
-        </w:rPr>
-        <w:t xml:space="preserve"> </w:t>
-      </w:r>
-    </w:p>
-    <w:p>
-      <w:pPr>
-        <w:jc w:val="both"/>
-        <w:rPr>
-          <w:rFonts w:cstheme="minorHAnsi"/>
-        </w:rPr>
-      </w:pPr>
-      <w:r>
-        <w:rPr>
-          <w:rFonts w:cstheme="minorHAnsi"/>
-          <w:b/>
-          <w:bCs/>
-        </w:rPr>
-        <w:t xml:space="preserve">git fetch </w:t>
-      </w:r>
-      <w:r>
-        <w:rPr>
-          <w:rFonts w:cstheme="minorHAnsi"/>
-          <w:b/>
-          <w:bCs/>
-          <w:i/>
-          <w:iCs/>
-        </w:rPr>
-        <w:t>origin</w:t>
-      </w:r>
-      <w:r>
-        <w:rPr>
-          <w:rFonts w:cstheme="minorHAnsi"/>
-        </w:rPr>
-        <w:t xml:space="preserve"> -&gt; send modification from remote repo to local repo</w:t>
-      </w:r>
-    </w:p>
-    <w:p>
-      <w:pPr>
-        <w:jc w:val="both"/>
-        <w:rPr>
-          <w:rFonts w:cstheme="minorHAnsi"/>
-        </w:rPr>
-      </w:pPr>
-      <w:r>
-        <w:rPr>
-          <w:rFonts w:cstheme="minorHAnsi"/>
-          <w:b/>
-          <w:bCs/>
-        </w:rPr>
-        <w:t xml:space="preserve">git merge </w:t>
-      </w:r>
-      <w:r>
-        <w:rPr>
-          <w:rFonts w:cstheme="minorHAnsi"/>
-          <w:b/>
-          <w:bCs/>
-          <w:i/>
-          <w:iCs/>
-        </w:rPr>
-        <w:t>origin/master</w:t>
-      </w:r>
-      <w:r>
-        <w:rPr>
-          <w:rFonts w:cstheme="minorHAnsi"/>
-        </w:rPr>
-        <w:t xml:space="preserve"> -&gt; </w:t>
-      </w:r>
-      <w:r>
-        <w:rPr>
-          <w:rFonts w:cstheme="minorHAnsi"/>
-        </w:rPr>
-        <w:t>merge the remote with the local repo</w:t>
-      </w:r>
-    </w:p>
-    <w:p>
-      <w:pPr>
-        <w:jc w:val="both"/>
-        <w:rPr>
-          <w:rFonts w:cstheme="minorHAnsi"/>
-        </w:rPr>
-      </w:pPr>
-      <w:r>
-        <w:rPr>
-          <w:rFonts w:cstheme="minorHAnsi"/>
-        </w:rPr>
-        <w:t>git pull would have done the same as git fetch origin + git merge origin/master</w:t>
       </w:r>
     </w:p>
     <w:p>
@@ -1311,6 +1119,352 @@
       </w:pPr>
       <w:bookmarkStart w:id="0" w:name="_GoBack"/>
       <w:bookmarkEnd w:id="0"/>
+    </w:p>
+    <w:p>
+      <w:pPr>
+        <w:jc w:val="both"/>
+        <w:rPr>
+          <w:rFonts w:cstheme="minorHAnsi"/>
+          <w:i/>
+          <w:iCs/>
+        </w:rPr>
+      </w:pPr>
+      <w:r>
+        <w:rPr>
+          <w:rFonts w:cstheme="minorHAnsi"/>
+          <w:b/>
+          <w:bCs/>
+        </w:rPr>
+        <w:t xml:space="preserve">git remote add </w:t>
+      </w:r>
+      <w:r>
+        <w:rPr>
+          <w:rFonts w:cstheme="minorHAnsi"/>
+          <w:b/>
+          <w:bCs/>
+          <w:i/>
+          <w:iCs/>
+        </w:rPr>
+        <w:t>origin</w:t>
+      </w:r>
+      <w:r>
+        <w:rPr>
+          <w:rFonts w:cstheme="minorHAnsi"/>
+          <w:b/>
+          <w:bCs/>
+        </w:rPr>
+        <w:t xml:space="preserve"> </w:t>
+      </w:r>
+      <w:proofErr w:type="spellStart"/>
+      <w:r>
+        <w:rPr>
+          <w:rFonts w:cstheme="minorHAnsi"/>
+          <w:b/>
+          <w:bCs/>
+          <w:i/>
+          <w:iCs/>
+        </w:rPr>
+        <w:t>url</w:t>
+      </w:r>
+      <w:proofErr w:type="spellEnd"/>
+      <w:r>
+        <w:rPr>
+          <w:rFonts w:cstheme="minorHAnsi"/>
+          <w:b/>
+          <w:bCs/>
+        </w:rPr>
+        <w:t xml:space="preserve"> </w:t>
+      </w:r>
+      <w:r>
+        <w:rPr>
+          <w:rFonts w:cstheme="minorHAnsi"/>
+        </w:rPr>
+        <w:t xml:space="preserve">-&gt; </w:t>
+      </w:r>
+      <w:r>
+        <w:rPr>
+          <w:rFonts w:cstheme="minorHAnsi"/>
+        </w:rPr>
+        <w:t xml:space="preserve">add the </w:t>
+      </w:r>
+      <w:proofErr w:type="spellStart"/>
+      <w:r>
+        <w:rPr>
+          <w:rFonts w:cstheme="minorHAnsi"/>
+        </w:rPr>
+        <w:t>github</w:t>
+      </w:r>
+      <w:proofErr w:type="spellEnd"/>
+      <w:r>
+        <w:rPr>
+          <w:rFonts w:cstheme="minorHAnsi"/>
+        </w:rPr>
+        <w:t xml:space="preserve"> (remote)</w:t>
+      </w:r>
+      <w:r>
+        <w:rPr>
+          <w:rFonts w:cstheme="minorHAnsi"/>
+        </w:rPr>
+        <w:t xml:space="preserve"> repo to </w:t>
+      </w:r>
+      <w:r>
+        <w:rPr>
+          <w:rFonts w:cstheme="minorHAnsi"/>
+        </w:rPr>
+        <w:t>local repo</w:t>
+      </w:r>
+      <w:r>
+        <w:rPr>
+          <w:rFonts w:cstheme="minorHAnsi"/>
+        </w:rPr>
+        <w:t xml:space="preserve">. </w:t>
+      </w:r>
+      <w:r>
+        <w:rPr>
+          <w:rFonts w:cstheme="minorHAnsi"/>
+          <w:i/>
+          <w:iCs/>
+        </w:rPr>
+        <w:t>Origin</w:t>
+      </w:r>
+      <w:r>
+        <w:rPr>
+          <w:rFonts w:cstheme="minorHAnsi"/>
+        </w:rPr>
+        <w:t xml:space="preserve"> is a conventional name to indicate the repo at that </w:t>
+      </w:r>
+      <w:proofErr w:type="spellStart"/>
+      <w:r>
+        <w:rPr>
+          <w:rFonts w:cstheme="minorHAnsi"/>
+          <w:i/>
+          <w:iCs/>
+        </w:rPr>
+        <w:t>url</w:t>
+      </w:r>
+      <w:proofErr w:type="spellEnd"/>
+    </w:p>
+    <w:p>
+      <w:pPr>
+        <w:jc w:val="both"/>
+        <w:rPr>
+          <w:rFonts w:cstheme="minorHAnsi"/>
+        </w:rPr>
+      </w:pPr>
+      <w:r>
+        <w:rPr>
+          <w:rFonts w:cstheme="minorHAnsi"/>
+          <w:b/>
+          <w:bCs/>
+        </w:rPr>
+        <w:t xml:space="preserve">git push </w:t>
+      </w:r>
+      <w:r>
+        <w:rPr>
+          <w:rFonts w:cstheme="minorHAnsi"/>
+          <w:b/>
+          <w:bCs/>
+          <w:i/>
+          <w:iCs/>
+        </w:rPr>
+        <w:t>origin master</w:t>
+      </w:r>
+      <w:r>
+        <w:rPr>
+          <w:rFonts w:cstheme="minorHAnsi"/>
+        </w:rPr>
+        <w:t xml:space="preserve"> -&gt; push the commit from the local repository </w:t>
+      </w:r>
+      <w:r>
+        <w:rPr>
+          <w:rFonts w:cstheme="minorHAnsi"/>
+          <w:i/>
+          <w:iCs/>
+        </w:rPr>
+        <w:t>master</w:t>
+      </w:r>
+      <w:r>
+        <w:rPr>
+          <w:rFonts w:cstheme="minorHAnsi"/>
+        </w:rPr>
+        <w:t xml:space="preserve"> to </w:t>
+      </w:r>
+      <w:proofErr w:type="spellStart"/>
+      <w:r>
+        <w:rPr>
+          <w:rFonts w:cstheme="minorHAnsi"/>
+        </w:rPr>
+        <w:t>github</w:t>
+      </w:r>
+      <w:proofErr w:type="spellEnd"/>
+      <w:r>
+        <w:rPr>
+          <w:rFonts w:cstheme="minorHAnsi"/>
+        </w:rPr>
+        <w:t xml:space="preserve"> repository </w:t>
+      </w:r>
+      <w:r>
+        <w:rPr>
+          <w:rFonts w:cstheme="minorHAnsi"/>
+          <w:i/>
+          <w:iCs/>
+        </w:rPr>
+        <w:t>origin</w:t>
+      </w:r>
+      <w:r>
+        <w:rPr>
+          <w:rFonts w:cstheme="minorHAnsi"/>
+        </w:rPr>
+        <w:t xml:space="preserve"> </w:t>
+      </w:r>
+    </w:p>
+    <w:p>
+      <w:pPr>
+        <w:jc w:val="both"/>
+        <w:rPr>
+          <w:rFonts w:cstheme="minorHAnsi"/>
+          <w:i/>
+          <w:iCs/>
+        </w:rPr>
+      </w:pPr>
+    </w:p>
+    <w:p>
+      <w:pPr>
+        <w:jc w:val="both"/>
+        <w:rPr>
+          <w:rFonts w:cstheme="minorHAnsi"/>
+        </w:rPr>
+      </w:pPr>
+      <w:r>
+        <w:rPr>
+          <w:rFonts w:cstheme="minorHAnsi"/>
+          <w:b/>
+          <w:bCs/>
+        </w:rPr>
+        <w:t xml:space="preserve">git merge </w:t>
+      </w:r>
+      <w:proofErr w:type="spellStart"/>
+      <w:r>
+        <w:rPr>
+          <w:rFonts w:cstheme="minorHAnsi"/>
+          <w:b/>
+          <w:bCs/>
+          <w:i/>
+          <w:iCs/>
+        </w:rPr>
+        <w:t>branch_name</w:t>
+      </w:r>
+      <w:proofErr w:type="spellEnd"/>
+      <w:r>
+        <w:rPr>
+          <w:rFonts w:cstheme="minorHAnsi"/>
+        </w:rPr>
+        <w:t xml:space="preserve"> -&gt; </w:t>
+      </w:r>
+      <w:r>
+        <w:rPr>
+          <w:rFonts w:cstheme="minorHAnsi"/>
+        </w:rPr>
+        <w:t xml:space="preserve">merging a branch into the main </w:t>
+      </w:r>
+      <w:r>
+        <w:rPr>
+          <w:rFonts w:cstheme="minorHAnsi"/>
+        </w:rPr>
+        <w:t>folder. This way the code in the branch is also included in the main code</w:t>
+      </w:r>
+    </w:p>
+    <w:p>
+      <w:pPr>
+        <w:jc w:val="both"/>
+        <w:rPr>
+          <w:rFonts w:cstheme="minorHAnsi"/>
+        </w:rPr>
+      </w:pPr>
+      <w:r>
+        <w:rPr>
+          <w:rFonts w:cstheme="minorHAnsi"/>
+          <w:b/>
+          <w:bCs/>
+        </w:rPr>
+        <w:t xml:space="preserve">git fetch </w:t>
+      </w:r>
+      <w:r>
+        <w:rPr>
+          <w:rFonts w:cstheme="minorHAnsi"/>
+          <w:b/>
+          <w:bCs/>
+          <w:i/>
+          <w:iCs/>
+        </w:rPr>
+        <w:t>origin</w:t>
+      </w:r>
+      <w:r>
+        <w:rPr>
+          <w:rFonts w:cstheme="minorHAnsi"/>
+        </w:rPr>
+        <w:t xml:space="preserve"> -&gt; send modification from remote repo to local repo</w:t>
+      </w:r>
+    </w:p>
+    <w:p>
+      <w:pPr>
+        <w:jc w:val="both"/>
+        <w:rPr>
+          <w:rFonts w:cstheme="minorHAnsi"/>
+        </w:rPr>
+      </w:pPr>
+      <w:r>
+        <w:rPr>
+          <w:rFonts w:cstheme="minorHAnsi"/>
+          <w:b/>
+          <w:bCs/>
+        </w:rPr>
+        <w:t xml:space="preserve">git merge </w:t>
+      </w:r>
+      <w:r>
+        <w:rPr>
+          <w:rFonts w:cstheme="minorHAnsi"/>
+          <w:b/>
+          <w:bCs/>
+          <w:i/>
+          <w:iCs/>
+        </w:rPr>
+        <w:t>origin/master</w:t>
+      </w:r>
+      <w:r>
+        <w:rPr>
+          <w:rFonts w:cstheme="minorHAnsi"/>
+        </w:rPr>
+        <w:t xml:space="preserve"> -&gt; </w:t>
+      </w:r>
+      <w:r>
+        <w:rPr>
+          <w:rFonts w:cstheme="minorHAnsi"/>
+        </w:rPr>
+        <w:t>merge the remote with the local repo</w:t>
+      </w:r>
+    </w:p>
+    <w:p>
+      <w:pPr>
+        <w:jc w:val="both"/>
+        <w:rPr>
+          <w:rFonts w:cstheme="minorHAnsi"/>
+        </w:rPr>
+      </w:pPr>
+      <w:r>
+        <w:rPr>
+          <w:rFonts w:cstheme="minorHAnsi"/>
+        </w:rPr>
+        <w:t>git pull would have done the same as git fetch origin + git merge origin/master</w:t>
+      </w:r>
+    </w:p>
+    <w:p>
+      <w:pPr>
+        <w:jc w:val="both"/>
+        <w:rPr>
+          <w:rFonts w:cstheme="minorHAnsi"/>
+        </w:rPr>
+      </w:pPr>
     </w:p>
     <w:p>
       <w:pPr>
@@ -1466,6 +1620,7 @@
     <w:lsdException w:name="HTML Sample" w:semiHidden="1" w:unhideWhenUsed="1"/>
     <w:lsdException w:name="HTML Typewriter" w:semiHidden="1" w:unhideWhenUsed="1"/>
     <w:lsdException w:name="HTML Variable" w:semiHidden="1" w:unhideWhenUsed="1"/>
+    <w:lsdException w:name="Normal Table" w:semiHidden="1" w:unhideWhenUsed="1"/>
     <w:lsdException w:name="annotation subject" w:semiHidden="1" w:unhideWhenUsed="1"/>
     <w:lsdException w:name="No List" w:semiHidden="1" w:unhideWhenUsed="1"/>
     <w:lsdException w:name="Outline List 1" w:semiHidden="1" w:unhideWhenUsed="1"/>
@@ -1512,8 +1667,10 @@
     <w:lsdException w:name="Table Subtle 2" w:semiHidden="1" w:unhideWhenUsed="1"/>
     <w:lsdException w:name="Table Web 1" w:semiHidden="1" w:unhideWhenUsed="1"/>
     <w:lsdException w:name="Table Web 2" w:semiHidden="1" w:unhideWhenUsed="1"/>
+    <w:lsdException w:name="Table Web 3" w:semiHidden="1" w:unhideWhenUsed="1"/>
     <w:lsdException w:name="Balloon Text" w:semiHidden="1" w:unhideWhenUsed="1"/>
     <w:lsdException w:name="Table Grid" w:uiPriority="39"/>
+    <w:lsdException w:name="Table Theme" w:semiHidden="1" w:unhideWhenUsed="1"/>
     <w:lsdException w:name="Placeholder Text" w:semiHidden="1"/>
     <w:lsdException w:name="No Spacing" w:uiPriority="1" w:qFormat="1"/>
     <w:lsdException w:name="Light Shading" w:uiPriority="60"/>
@@ -1742,7 +1899,6 @@
   <w:style w:type="character" w:default="1" w:styleId="DefaultParagraphFont">
     <w:name w:val="Default Paragraph Font"/>
     <w:uiPriority w:val="1"/>
-    <w:semiHidden/>
     <w:unhideWhenUsed/>
   </w:style>
   <w:style w:type="table" w:default="1" w:styleId="TableNormal">

</xml_diff>

<commit_message>
Improved notes_git.docx to include some useful reference to git tutorials
</commit_message>
<xml_diff>
--- a/supporting_materials/notes_git.docx
+++ b/supporting_materials/notes_git.docx
@@ -1,6 +1,6 @@
 
 <file path=word/document.xml><?xml version="1.0" encoding="utf-8"?>
-<w:document xmlns:wpc="http://schemas.microsoft.com/office/word/2010/wordprocessingCanvas" xmlns:cx="http://schemas.microsoft.com/office/drawing/2014/chartex" xmlns:cx1="http://schemas.microsoft.com/office/drawing/2015/9/8/chartex" xmlns:cx2="http://schemas.microsoft.com/office/drawing/2015/10/21/chartex" xmlns:cx3="http://schemas.microsoft.com/office/drawing/2016/5/9/chartex" xmlns:cx4="http://schemas.microsoft.com/office/drawing/2016/5/10/chartex" xmlns:cx5="http://schemas.microsoft.com/office/drawing/2016/5/11/chartex" xmlns:cx6="http://schemas.microsoft.com/office/drawing/2016/5/12/chartex" xmlns:cx7="http://schemas.microsoft.com/office/drawing/2016/5/13/chartex" xmlns:cx8="http://schemas.microsoft.com/office/drawing/2016/5/14/chartex" xmlns:mc="http://schemas.openxmlformats.org/markup-compatibility/2006" xmlns:aink="http://schemas.microsoft.com/office/drawing/2016/ink" xmlns:am3d="http://schemas.microsoft.com/office/drawing/2017/model3d" xmlns:o="urn:schemas-microsoft-com:office:office" xmlns:r="http://schemas.openxmlformats.org/officeDocument/2006/relationships" xmlns:m="http://schemas.openxmlformats.org/officeDocument/2006/math" xmlns:v="urn:schemas-microsoft-com:vml" xmlns:wp14="http://schemas.microsoft.com/office/word/2010/wordprocessingDrawing" xmlns:wp="http://schemas.openxmlformats.org/drawingml/2006/wordprocessingDrawing" xmlns:w10="urn:schemas-microsoft-com:office:word" xmlns:w="http://schemas.openxmlformats.org/wordprocessingml/2006/main" xmlns:w14="http://schemas.microsoft.com/office/word/2010/wordml" xmlns:w15="http://schemas.microsoft.com/office/word/2012/wordml" xmlns:w16cid="http://schemas.microsoft.com/office/word/2016/wordml/cid" xmlns:w16se="http://schemas.microsoft.com/office/word/2015/wordml/symex" xmlns:wpg="http://schemas.microsoft.com/office/word/2010/wordprocessingGroup" xmlns:wpi="http://schemas.microsoft.com/office/word/2010/wordprocessingInk" xmlns:wne="http://schemas.microsoft.com/office/word/2006/wordml" xmlns:wps="http://schemas.microsoft.com/office/word/2010/wordprocessingShape" mc:Ignorable="w14 w15 w16se w16cid wp14">
+<w:document xmlns:wpc="http://schemas.microsoft.com/office/word/2010/wordprocessingCanvas" xmlns:cx="http://schemas.microsoft.com/office/drawing/2014/chartex" xmlns:cx1="http://schemas.microsoft.com/office/drawing/2015/9/8/chartex" xmlns:cx2="http://schemas.microsoft.com/office/drawing/2015/10/21/chartex" xmlns:cx3="http://schemas.microsoft.com/office/drawing/2016/5/9/chartex" xmlns:cx4="http://schemas.microsoft.com/office/drawing/2016/5/10/chartex" xmlns:cx5="http://schemas.microsoft.com/office/drawing/2016/5/11/chartex" xmlns:cx6="http://schemas.microsoft.com/office/drawing/2016/5/12/chartex" xmlns:cx7="http://schemas.microsoft.com/office/drawing/2016/5/13/chartex" xmlns:cx8="http://schemas.microsoft.com/office/drawing/2016/5/14/chartex" xmlns:mc="http://schemas.openxmlformats.org/markup-compatibility/2006" xmlns:aink="http://schemas.microsoft.com/office/drawing/2016/ink" xmlns:am3d="http://schemas.microsoft.com/office/drawing/2017/model3d" xmlns:o="urn:schemas-microsoft-com:office:office" xmlns:r="http://schemas.openxmlformats.org/officeDocument/2006/relationships" xmlns:m="http://schemas.openxmlformats.org/officeDocument/2006/math" xmlns:v="urn:schemas-microsoft-com:vml" xmlns:wp14="http://schemas.microsoft.com/office/word/2010/wordprocessingDrawing" xmlns:wp="http://schemas.openxmlformats.org/drawingml/2006/wordprocessingDrawing" xmlns:w10="urn:schemas-microsoft-com:office:word" xmlns:w="http://schemas.openxmlformats.org/wordprocessingml/2006/main" xmlns:w14="http://schemas.microsoft.com/office/word/2010/wordml" xmlns:w15="http://schemas.microsoft.com/office/word/2012/wordml" xmlns:w16cex="http://schemas.microsoft.com/office/word/2018/wordml/cex" xmlns:w16cid="http://schemas.microsoft.com/office/word/2016/wordml/cid" xmlns:w16="http://schemas.microsoft.com/office/word/2018/wordml" xmlns:w16se="http://schemas.microsoft.com/office/word/2015/wordml/symex" xmlns:wpg="http://schemas.microsoft.com/office/word/2010/wordprocessingGroup" xmlns:wpi="http://schemas.microsoft.com/office/word/2010/wordprocessingInk" xmlns:wne="http://schemas.microsoft.com/office/word/2006/wordml" xmlns:wps="http://schemas.microsoft.com/office/word/2010/wordprocessingShape" mc:Ignorable="w14 w15 w16se w16cid w16 w16cex wp14">
   <w:body>
     <w:p>
       <w:pPr>
@@ -33,73 +33,74 @@
           <w:b/>
           <w:bCs/>
         </w:rPr>
-        <w:t xml:space="preserve">Git config –global </w:t>
-      </w:r>
-      <w:proofErr w:type="spellStart"/>
-      <w:r>
-        <w:rPr>
-          <w:b/>
-          <w:bCs/>
-        </w:rPr>
-        <w:t>user.email</w:t>
-      </w:r>
-      <w:proofErr w:type="spellEnd"/>
-      <w:r>
-        <w:rPr>
-          <w:b/>
-          <w:bCs/>
-        </w:rPr>
+        <w:t xml:space="preserve">Git config –global user.email </w:t>
+      </w:r>
+      <w:r>
+        <w:t xml:space="preserve">-&gt; before starting with commits </w:t>
+      </w:r>
+    </w:p>
+    <w:p>
+      <w:pPr>
+        <w:jc w:val="both"/>
+      </w:pPr>
+      <w:r>
+        <w:rPr>
+          <w:b/>
+          <w:bCs/>
+        </w:rPr>
+        <w:t>Git clone</w:t>
+      </w:r>
+      <w:r>
+        <w:t xml:space="preserve"> -&gt; download a git repository</w:t>
+      </w:r>
+    </w:p>
+    <w:p>
+      <w:pPr>
+        <w:jc w:val="both"/>
+      </w:pPr>
+      <w:r>
+        <w:t xml:space="preserve">Downloading a git folder from the website results in no presence of the (hidden) folder .git. If ‘git clone’ is used from bash the hidden folder is present. </w:t>
+      </w:r>
+    </w:p>
+    <w:p>
+      <w:pPr>
+        <w:jc w:val="both"/>
+      </w:pPr>
+      <w:r>
+        <w:rPr>
+          <w:b/>
+          <w:bCs/>
+        </w:rPr>
+        <w:t>Git log</w:t>
+      </w:r>
+      <w:r>
+        <w:t xml:space="preserve"> -&gt; show all the changes for a certain  project.</w:t>
+      </w:r>
+      <w:r>
+        <w:t xml:space="preserve"> Keep pressing the key ‘SPACE’ to go throught it till ‘END’ appears. At that point,</w:t>
+      </w:r>
+      <w:r>
         <w:t xml:space="preserve"> </w:t>
       </w:r>
       <w:r>
-        <w:t>-&gt; before starting with commits</w:t>
-      </w:r>
-      <w:r>
-        <w:t xml:space="preserve"> </w:t>
-      </w:r>
-    </w:p>
-    <w:p>
-      <w:pPr>
-        <w:jc w:val="both"/>
-      </w:pPr>
-      <w:r>
-        <w:rPr>
-          <w:b/>
-          <w:bCs/>
-        </w:rPr>
-        <w:t>Git clone</w:t>
-      </w:r>
-      <w:r>
-        <w:t xml:space="preserve"> -&gt; download a git repository</w:t>
-      </w:r>
-    </w:p>
-    <w:p>
-      <w:pPr>
-        <w:jc w:val="both"/>
-      </w:pPr>
-      <w:r>
-        <w:t xml:space="preserve">Downloading a git folder from the website results in no presence of the (hidden) folder .git. If ‘git clone’ is used from bash the hidden folder is present. </w:t>
-      </w:r>
-    </w:p>
-    <w:p>
-      <w:pPr>
-        <w:jc w:val="both"/>
-      </w:pPr>
-      <w:r>
-        <w:rPr>
-          <w:b/>
-          <w:bCs/>
-        </w:rPr>
-        <w:t>Git log</w:t>
-      </w:r>
-      <w:r>
-        <w:t xml:space="preserve"> -&gt; show all the changes for a certain  project. To exit the</w:t>
+        <w:t>t</w:t>
+      </w:r>
+      <w:r>
+        <w:t>o exit the</w:t>
       </w:r>
       <w:r>
         <w:t xml:space="preserve"> log</w:t>
       </w:r>
       <w:r>
-        <w:t xml:space="preserve"> lo press ‘q’</w:t>
+        <w:t xml:space="preserve"> lo press</w:t>
+      </w:r>
+      <w:r>
+        <w:t xml:space="preserve"> either another time SPACE or</w:t>
+      </w:r>
+      <w:bookmarkStart w:id="0" w:name="_GoBack"/>
+      <w:bookmarkEnd w:id="0"/>
+      <w:r>
+        <w:t xml:space="preserve"> ‘q’</w:t>
       </w:r>
     </w:p>
     <w:p>
@@ -118,17 +119,8 @@
           <w:b/>
           <w:bCs/>
         </w:rPr>
-        <w:t>it log –</w:t>
-      </w:r>
-      <w:proofErr w:type="spellStart"/>
-      <w:r>
-        <w:rPr>
-          <w:b/>
-          <w:bCs/>
-        </w:rPr>
-        <w:t>oneline</w:t>
-      </w:r>
-      <w:proofErr w:type="spellEnd"/>
+        <w:t>it log –oneline</w:t>
+      </w:r>
       <w:r>
         <w:t xml:space="preserve"> -&gt; show a more concise log, only with</w:t>
       </w:r>
@@ -155,84 +147,28 @@
           <w:b/>
           <w:bCs/>
         </w:rPr>
-        <w:t>git log –</w:t>
-      </w:r>
-      <w:proofErr w:type="spellStart"/>
-      <w:r>
-        <w:rPr>
-          <w:rFonts w:cstheme="minorHAnsi"/>
-          <w:b/>
-          <w:bCs/>
-        </w:rPr>
-        <w:t>oneline</w:t>
-      </w:r>
-      <w:proofErr w:type="spellEnd"/>
-      <w:r>
-        <w:rPr>
-          <w:rFonts w:cstheme="minorHAnsi"/>
-          <w:b/>
-          <w:bCs/>
-        </w:rPr>
-        <w:t xml:space="preserve"> –all</w:t>
-      </w:r>
-      <w:r>
-        <w:rPr>
-          <w:rFonts w:cstheme="minorHAnsi"/>
-        </w:rPr>
-        <w:t xml:space="preserve"> -&gt; show the whole list of changes, including also those that occurred after the current version (one could be active on a version that has been </w:t>
-      </w:r>
-      <w:proofErr w:type="spellStart"/>
-      <w:r>
-        <w:rPr>
-          <w:rFonts w:cstheme="minorHAnsi"/>
-        </w:rPr>
-        <w:t>superseeded</w:t>
-      </w:r>
-      <w:proofErr w:type="spellEnd"/>
-      <w:r>
-        <w:rPr>
-          <w:rFonts w:cstheme="minorHAnsi"/>
-        </w:rPr>
-        <w:t>)</w:t>
-      </w:r>
-    </w:p>
-    <w:p>
-      <w:pPr>
-        <w:jc w:val="both"/>
-      </w:pPr>
-      <w:r>
-        <w:rPr>
-          <w:b/>
-          <w:bCs/>
-        </w:rPr>
-        <w:t>git log --</w:t>
-      </w:r>
-      <w:proofErr w:type="spellStart"/>
-      <w:r>
-        <w:rPr>
-          <w:b/>
-          <w:bCs/>
-        </w:rPr>
-        <w:t>oneline</w:t>
-      </w:r>
-      <w:proofErr w:type="spellEnd"/>
-      <w:r>
-        <w:rPr>
-          <w:b/>
-          <w:bCs/>
-        </w:rPr>
-        <w:t xml:space="preserve"> --all --graph</w:t>
-      </w:r>
-      <w:r>
-        <w:t xml:space="preserve"> -&gt; show the list of changes with some graphical representation of the changes (forks, </w:t>
-      </w:r>
-      <w:proofErr w:type="spellStart"/>
-      <w:r>
-        <w:t>braches</w:t>
-      </w:r>
-      <w:proofErr w:type="spellEnd"/>
-      <w:r>
-        <w:t>, etc.)</w:t>
+        <w:t>git log –oneline –all</w:t>
+      </w:r>
+      <w:r>
+        <w:rPr>
+          <w:rFonts w:cstheme="minorHAnsi"/>
+        </w:rPr>
+        <w:t xml:space="preserve"> -&gt; show the whole list of changes, including also those that occurred after the current version (one could be active on a version that has been superseeded)</w:t>
+      </w:r>
+    </w:p>
+    <w:p>
+      <w:pPr>
+        <w:jc w:val="both"/>
+      </w:pPr>
+      <w:r>
+        <w:rPr>
+          <w:b/>
+          <w:bCs/>
+        </w:rPr>
+        <w:t>git log --oneline --all --graph</w:t>
+      </w:r>
+      <w:r>
+        <w:t xml:space="preserve"> -&gt; show the list of changes with some graphical representation of the changes (forks, braches, etc.)</w:t>
       </w:r>
     </w:p>
     <w:p>
@@ -291,21 +227,7 @@
         <w:rPr>
           <w:rFonts w:cstheme="minorHAnsi"/>
         </w:rPr>
-        <w:t xml:space="preserve">. It is also used to </w:t>
-      </w:r>
-      <w:proofErr w:type="spellStart"/>
-      <w:r>
-        <w:rPr>
-          <w:rFonts w:cstheme="minorHAnsi"/>
-        </w:rPr>
-        <w:t>swith</w:t>
-      </w:r>
-      <w:proofErr w:type="spellEnd"/>
-      <w:r>
-        <w:rPr>
-          <w:rFonts w:cstheme="minorHAnsi"/>
-        </w:rPr>
-        <w:t xml:space="preserve"> from one folder to another, for example from the master folder to a branch</w:t>
+        <w:t>. It is also used to swith from one folder to another, for example from the master folder to a branch</w:t>
       </w:r>
     </w:p>
     <w:p>
@@ -323,7 +245,6 @@
         </w:rPr>
         <w:t xml:space="preserve">git checkout -b </w:t>
       </w:r>
-      <w:proofErr w:type="spellStart"/>
       <w:r>
         <w:rPr>
           <w:rFonts w:cstheme="minorHAnsi"/>
@@ -334,14 +255,12 @@
         </w:rPr>
         <w:t>branch_name</w:t>
       </w:r>
-      <w:proofErr w:type="spellEnd"/>
       <w:r>
         <w:rPr>
           <w:rFonts w:cstheme="minorHAnsi"/>
         </w:rPr>
         <w:t xml:space="preserve"> -&gt; creates and activates </w:t>
       </w:r>
-      <w:proofErr w:type="spellStart"/>
       <w:r>
         <w:rPr>
           <w:rFonts w:cstheme="minorHAnsi"/>
@@ -350,7 +269,6 @@
         </w:rPr>
         <w:t>branch_name</w:t>
       </w:r>
-      <w:proofErr w:type="spellEnd"/>
       <w:r>
         <w:rPr>
           <w:rFonts w:cstheme="minorHAnsi"/>
@@ -363,7 +281,6 @@
         </w:rPr>
         <w:t xml:space="preserve">. It combines git branch </w:t>
       </w:r>
-      <w:proofErr w:type="spellStart"/>
       <w:r>
         <w:rPr>
           <w:rFonts w:cstheme="minorHAnsi"/>
@@ -372,14 +289,12 @@
         </w:rPr>
         <w:t>branch_name</w:t>
       </w:r>
-      <w:proofErr w:type="spellEnd"/>
       <w:r>
         <w:rPr>
           <w:rFonts w:cstheme="minorHAnsi"/>
         </w:rPr>
         <w:t xml:space="preserve"> + git checkout </w:t>
       </w:r>
-      <w:proofErr w:type="spellStart"/>
       <w:r>
         <w:rPr>
           <w:rFonts w:cstheme="minorHAnsi"/>
@@ -388,7 +303,6 @@
         </w:rPr>
         <w:t>branch_name</w:t>
       </w:r>
-      <w:proofErr w:type="spellEnd"/>
       <w:r>
         <w:rPr>
           <w:rFonts w:cstheme="minorHAnsi"/>
@@ -493,18 +407,8 @@
           <w:b/>
           <w:bCs/>
         </w:rPr>
-        <w:t xml:space="preserve">git </w:t>
-      </w:r>
-      <w:proofErr w:type="spellStart"/>
-      <w:r>
-        <w:rPr>
-          <w:rFonts w:cstheme="minorHAnsi"/>
-          <w:b/>
-          <w:bCs/>
-        </w:rPr>
-        <w:t>init</w:t>
-      </w:r>
-      <w:proofErr w:type="spellEnd"/>
+        <w:t>git init</w:t>
+      </w:r>
       <w:r>
         <w:rPr>
           <w:rFonts w:cstheme="minorHAnsi"/>
@@ -549,7 +453,6 @@
         </w:rPr>
         <w:t xml:space="preserve">git add </w:t>
       </w:r>
-      <w:proofErr w:type="spellStart"/>
       <w:r>
         <w:rPr>
           <w:rFonts w:cstheme="minorHAnsi"/>
@@ -560,26 +463,11 @@
         </w:rPr>
         <w:t>file_to_add</w:t>
       </w:r>
-      <w:proofErr w:type="spellEnd"/>
-      <w:r>
-        <w:rPr>
-          <w:rFonts w:cstheme="minorHAnsi"/>
-        </w:rPr>
-        <w:t xml:space="preserve"> -&gt; put the file “</w:t>
-      </w:r>
-      <w:proofErr w:type="spellStart"/>
-      <w:r>
-        <w:rPr>
-          <w:rFonts w:cstheme="minorHAnsi"/>
-        </w:rPr>
-        <w:t>file_to_add</w:t>
-      </w:r>
-      <w:proofErr w:type="spellEnd"/>
-      <w:r>
-        <w:rPr>
-          <w:rFonts w:cstheme="minorHAnsi"/>
-        </w:rPr>
-        <w:t>” to the staging area</w:t>
+      <w:r>
+        <w:rPr>
+          <w:rFonts w:cstheme="minorHAnsi"/>
+        </w:rPr>
+        <w:t xml:space="preserve"> -&gt; put the file “file_to_add” to the staging area</w:t>
       </w:r>
     </w:p>
     <w:p>
@@ -752,18 +640,7 @@
           <w:i/>
           <w:iCs/>
         </w:rPr>
-        <w:t>“</w:t>
-      </w:r>
-      <w:proofErr w:type="spellStart"/>
-      <w:r>
-        <w:rPr>
-          <w:rFonts w:cstheme="minorHAnsi"/>
-          <w:b/>
-          <w:bCs/>
-          <w:i/>
-          <w:iCs/>
-        </w:rPr>
-        <w:t>message</w:t>
+        <w:t>“message</w:t>
       </w:r>
       <w:r>
         <w:rPr>
@@ -775,7 +652,6 @@
         </w:rPr>
         <w:t>_to_type</w:t>
       </w:r>
-      <w:proofErr w:type="spellEnd"/>
       <w:r>
         <w:rPr>
           <w:rFonts w:cstheme="minorHAnsi"/>
@@ -816,7 +692,6 @@
         </w:rPr>
         <w:t>git commit –amend -m “</w:t>
       </w:r>
-      <w:proofErr w:type="spellStart"/>
       <w:r>
         <w:rPr>
           <w:rFonts w:cstheme="minorHAnsi"/>
@@ -827,7 +702,6 @@
         </w:rPr>
         <w:t>message_to_type</w:t>
       </w:r>
-      <w:proofErr w:type="spellEnd"/>
       <w:r>
         <w:rPr>
           <w:rFonts w:cstheme="minorHAnsi"/>
@@ -926,7 +800,6 @@
         </w:rPr>
         <w:t xml:space="preserve">git branch </w:t>
       </w:r>
-      <w:proofErr w:type="spellStart"/>
       <w:r>
         <w:rPr>
           <w:rFonts w:cstheme="minorHAnsi"/>
@@ -937,7 +810,6 @@
         </w:rPr>
         <w:t>branch_name</w:t>
       </w:r>
-      <w:proofErr w:type="spellEnd"/>
       <w:r>
         <w:rPr>
           <w:rFonts w:cstheme="minorHAnsi"/>
@@ -966,7 +838,6 @@
         </w:rPr>
         <w:t xml:space="preserve">git branch -d </w:t>
       </w:r>
-      <w:proofErr w:type="spellStart"/>
       <w:r>
         <w:rPr>
           <w:rFonts w:cstheme="minorHAnsi"/>
@@ -977,14 +848,12 @@
         </w:rPr>
         <w:t>branch_name</w:t>
       </w:r>
-      <w:proofErr w:type="spellEnd"/>
       <w:r>
         <w:rPr>
           <w:rFonts w:cstheme="minorHAnsi"/>
         </w:rPr>
         <w:t xml:space="preserve"> -&gt; delete branch named </w:t>
       </w:r>
-      <w:proofErr w:type="spellStart"/>
       <w:r>
         <w:rPr>
           <w:rFonts w:cstheme="minorHAnsi"/>
@@ -993,7 +862,6 @@
         </w:rPr>
         <w:t>branch_name</w:t>
       </w:r>
-      <w:proofErr w:type="spellEnd"/>
     </w:p>
     <w:p>
       <w:pPr>
@@ -1027,7 +895,6 @@
         </w:rPr>
         <w:t xml:space="preserve"> </w:t>
       </w:r>
-      <w:proofErr w:type="spellStart"/>
       <w:r>
         <w:rPr>
           <w:rFonts w:cstheme="minorHAnsi"/>
@@ -1038,7 +905,6 @@
         </w:rPr>
         <w:t>branch_name</w:t>
       </w:r>
-      <w:proofErr w:type="spellEnd"/>
       <w:r>
         <w:rPr>
           <w:rFonts w:cstheme="minorHAnsi"/>
@@ -1055,87 +921,291 @@
         <w:rPr>
           <w:rFonts w:cstheme="minorHAnsi"/>
         </w:rPr>
-        <w:t xml:space="preserve">go into a branch specified by </w:t>
-      </w:r>
-      <w:proofErr w:type="spellStart"/>
-      <w:r>
-        <w:rPr>
-          <w:rFonts w:cstheme="minorHAnsi"/>
+        <w:t>go into a branch specified by branch_name</w:t>
+      </w:r>
+    </w:p>
+    <w:p>
+      <w:pPr>
+        <w:jc w:val="both"/>
+        <w:rPr>
+          <w:rFonts w:cstheme="minorHAnsi"/>
+        </w:rPr>
+      </w:pPr>
+      <w:r>
+        <w:rPr>
+          <w:rFonts w:cstheme="minorHAnsi"/>
+        </w:rPr>
+        <w:t xml:space="preserve">to let git ignore files or folders a txt file called </w:t>
+      </w:r>
+      <w:r>
+        <w:rPr>
+          <w:rFonts w:cstheme="minorHAnsi"/>
+          <w:b/>
+          <w:bCs/>
+        </w:rPr>
+        <w:t>.gitignore</w:t>
+      </w:r>
+      <w:r>
+        <w:rPr>
+          <w:rFonts w:cstheme="minorHAnsi"/>
+        </w:rPr>
+        <w:t xml:space="preserve"> has to be created, where the name of ignored items can be listed</w:t>
+      </w:r>
+      <w:r>
+        <w:rPr>
+          <w:rFonts w:cstheme="minorHAnsi"/>
+        </w:rPr>
+        <w:t>. If git status is called then it will not include in the list the files/folders that should be ignored</w:t>
+      </w:r>
+    </w:p>
+    <w:p>
+      <w:pPr>
+        <w:jc w:val="both"/>
+        <w:rPr>
+          <w:rFonts w:cstheme="minorHAnsi"/>
+        </w:rPr>
+      </w:pPr>
+    </w:p>
+    <w:p>
+      <w:pPr>
+        <w:jc w:val="both"/>
+        <w:rPr>
+          <w:rFonts w:cstheme="minorHAnsi"/>
+          <w:i/>
+          <w:iCs/>
+        </w:rPr>
+      </w:pPr>
+      <w:r>
+        <w:rPr>
+          <w:rFonts w:cstheme="minorHAnsi"/>
+          <w:b/>
+          <w:bCs/>
+        </w:rPr>
+        <w:t xml:space="preserve">git remote add </w:t>
+      </w:r>
+      <w:r>
+        <w:rPr>
+          <w:rFonts w:cstheme="minorHAnsi"/>
+          <w:b/>
+          <w:bCs/>
+          <w:i/>
+          <w:iCs/>
+        </w:rPr>
+        <w:t>origin</w:t>
+      </w:r>
+      <w:r>
+        <w:rPr>
+          <w:rFonts w:cstheme="minorHAnsi"/>
+          <w:b/>
+          <w:bCs/>
+        </w:rPr>
+        <w:t xml:space="preserve"> </w:t>
+      </w:r>
+      <w:r>
+        <w:rPr>
+          <w:rFonts w:cstheme="minorHAnsi"/>
+          <w:b/>
+          <w:bCs/>
+          <w:i/>
+          <w:iCs/>
+        </w:rPr>
+        <w:t>url</w:t>
+      </w:r>
+      <w:r>
+        <w:rPr>
+          <w:rFonts w:cstheme="minorHAnsi"/>
+          <w:b/>
+          <w:bCs/>
+        </w:rPr>
+        <w:t xml:space="preserve"> </w:t>
+      </w:r>
+      <w:r>
+        <w:rPr>
+          <w:rFonts w:cstheme="minorHAnsi"/>
+        </w:rPr>
+        <w:t xml:space="preserve">-&gt; </w:t>
+      </w:r>
+      <w:r>
+        <w:rPr>
+          <w:rFonts w:cstheme="minorHAnsi"/>
+        </w:rPr>
+        <w:t>add the github</w:t>
+      </w:r>
+      <w:r>
+        <w:rPr>
+          <w:rFonts w:cstheme="minorHAnsi"/>
+        </w:rPr>
+        <w:t xml:space="preserve"> (remote)</w:t>
+      </w:r>
+      <w:r>
+        <w:rPr>
+          <w:rFonts w:cstheme="minorHAnsi"/>
+        </w:rPr>
+        <w:t xml:space="preserve"> repo to </w:t>
+      </w:r>
+      <w:r>
+        <w:rPr>
+          <w:rFonts w:cstheme="minorHAnsi"/>
+        </w:rPr>
+        <w:t>local repo</w:t>
+      </w:r>
+      <w:r>
+        <w:rPr>
+          <w:rFonts w:cstheme="minorHAnsi"/>
+        </w:rPr>
+        <w:t xml:space="preserve">. </w:t>
+      </w:r>
+      <w:r>
+        <w:rPr>
+          <w:rFonts w:cstheme="minorHAnsi"/>
+          <w:i/>
+          <w:iCs/>
+        </w:rPr>
+        <w:t>Origin</w:t>
+      </w:r>
+      <w:r>
+        <w:rPr>
+          <w:rFonts w:cstheme="minorHAnsi"/>
+        </w:rPr>
+        <w:t xml:space="preserve"> is a conventional name to indicate the repo at that </w:t>
+      </w:r>
+      <w:r>
+        <w:rPr>
+          <w:rFonts w:cstheme="minorHAnsi"/>
+          <w:i/>
+          <w:iCs/>
+        </w:rPr>
+        <w:t>url</w:t>
+      </w:r>
+    </w:p>
+    <w:p>
+      <w:pPr>
+        <w:jc w:val="both"/>
+        <w:rPr>
+          <w:rFonts w:cstheme="minorHAnsi"/>
+        </w:rPr>
+      </w:pPr>
+      <w:r>
+        <w:rPr>
+          <w:rFonts w:cstheme="minorHAnsi"/>
+          <w:b/>
+          <w:bCs/>
+        </w:rPr>
+        <w:t xml:space="preserve">git push </w:t>
+      </w:r>
+      <w:r>
+        <w:rPr>
+          <w:rFonts w:cstheme="minorHAnsi"/>
+          <w:b/>
+          <w:bCs/>
+          <w:i/>
+          <w:iCs/>
+        </w:rPr>
+        <w:t>origin master</w:t>
+      </w:r>
+      <w:r>
+        <w:rPr>
+          <w:rFonts w:cstheme="minorHAnsi"/>
+        </w:rPr>
+        <w:t xml:space="preserve"> -&gt; push the commit from the local repository </w:t>
+      </w:r>
+      <w:r>
+        <w:rPr>
+          <w:rFonts w:cstheme="minorHAnsi"/>
+          <w:i/>
+          <w:iCs/>
+        </w:rPr>
+        <w:t>master</w:t>
+      </w:r>
+      <w:r>
+        <w:rPr>
+          <w:rFonts w:cstheme="minorHAnsi"/>
+        </w:rPr>
+        <w:t xml:space="preserve"> to github repository </w:t>
+      </w:r>
+      <w:r>
+        <w:rPr>
+          <w:rFonts w:cstheme="minorHAnsi"/>
+          <w:i/>
+          <w:iCs/>
+        </w:rPr>
+        <w:t>origin</w:t>
+      </w:r>
+      <w:r>
+        <w:rPr>
+          <w:rFonts w:cstheme="minorHAnsi"/>
+        </w:rPr>
+        <w:t xml:space="preserve"> </w:t>
+      </w:r>
+    </w:p>
+    <w:p>
+      <w:pPr>
+        <w:jc w:val="both"/>
+        <w:rPr>
+          <w:rFonts w:cstheme="minorHAnsi"/>
+          <w:i/>
+          <w:iCs/>
+        </w:rPr>
+      </w:pPr>
+    </w:p>
+    <w:p>
+      <w:pPr>
+        <w:jc w:val="both"/>
+        <w:rPr>
+          <w:rFonts w:cstheme="minorHAnsi"/>
+        </w:rPr>
+      </w:pPr>
+      <w:r>
+        <w:rPr>
+          <w:rFonts w:cstheme="minorHAnsi"/>
+          <w:b/>
+          <w:bCs/>
+        </w:rPr>
+        <w:t xml:space="preserve">git merge </w:t>
+      </w:r>
+      <w:r>
+        <w:rPr>
+          <w:rFonts w:cstheme="minorHAnsi"/>
+          <w:b/>
+          <w:bCs/>
+          <w:i/>
+          <w:iCs/>
         </w:rPr>
         <w:t>branch_name</w:t>
       </w:r>
-      <w:proofErr w:type="spellEnd"/>
-    </w:p>
-    <w:p>
-      <w:pPr>
-        <w:jc w:val="both"/>
-        <w:rPr>
-          <w:rFonts w:cstheme="minorHAnsi"/>
-        </w:rPr>
-      </w:pPr>
-      <w:r>
-        <w:rPr>
-          <w:rFonts w:cstheme="minorHAnsi"/>
-        </w:rPr>
-        <w:t xml:space="preserve">to let git ignore files or folders a txt file called </w:t>
-      </w:r>
-      <w:r>
-        <w:rPr>
-          <w:rFonts w:cstheme="minorHAnsi"/>
-          <w:b/>
-          <w:bCs/>
-        </w:rPr>
-        <w:t>.</w:t>
-      </w:r>
-      <w:proofErr w:type="spellStart"/>
-      <w:r>
-        <w:rPr>
-          <w:rFonts w:cstheme="minorHAnsi"/>
-          <w:b/>
-          <w:bCs/>
-        </w:rPr>
-        <w:t>gitignore</w:t>
-      </w:r>
-      <w:proofErr w:type="spellEnd"/>
-      <w:r>
-        <w:rPr>
-          <w:rFonts w:cstheme="minorHAnsi"/>
-        </w:rPr>
-        <w:t xml:space="preserve"> has to be created, where the name of ignored items can be listed</w:t>
-      </w:r>
-      <w:r>
-        <w:rPr>
-          <w:rFonts w:cstheme="minorHAnsi"/>
-        </w:rPr>
-        <w:t>. If git status is called then it will not include in the list the files/folders that should be ignored</w:t>
-      </w:r>
-    </w:p>
-    <w:p>
-      <w:pPr>
-        <w:jc w:val="both"/>
-        <w:rPr>
-          <w:rFonts w:cstheme="minorHAnsi"/>
-        </w:rPr>
-      </w:pPr>
-      <w:bookmarkStart w:id="0" w:name="_GoBack"/>
-      <w:bookmarkEnd w:id="0"/>
-    </w:p>
-    <w:p>
-      <w:pPr>
-        <w:jc w:val="both"/>
-        <w:rPr>
-          <w:rFonts w:cstheme="minorHAnsi"/>
-          <w:i/>
-          <w:iCs/>
-        </w:rPr>
-      </w:pPr>
-      <w:r>
-        <w:rPr>
-          <w:rFonts w:cstheme="minorHAnsi"/>
-          <w:b/>
-          <w:bCs/>
-        </w:rPr>
-        <w:t xml:space="preserve">git remote add </w:t>
+      <w:r>
+        <w:rPr>
+          <w:rFonts w:cstheme="minorHAnsi"/>
+        </w:rPr>
+        <w:t xml:space="preserve"> -&gt; </w:t>
+      </w:r>
+      <w:r>
+        <w:rPr>
+          <w:rFonts w:cstheme="minorHAnsi"/>
+        </w:rPr>
+        <w:t xml:space="preserve">merging a branch into the main </w:t>
+      </w:r>
+      <w:r>
+        <w:rPr>
+          <w:rFonts w:cstheme="minorHAnsi"/>
+        </w:rPr>
+        <w:t>folder. This way the code in the branch is also included in the main code</w:t>
+      </w:r>
+    </w:p>
+    <w:p>
+      <w:pPr>
+        <w:jc w:val="both"/>
+        <w:rPr>
+          <w:rFonts w:cstheme="minorHAnsi"/>
+        </w:rPr>
+      </w:pPr>
+      <w:r>
+        <w:rPr>
+          <w:rFonts w:cstheme="minorHAnsi"/>
+          <w:b/>
+          <w:bCs/>
+        </w:rPr>
+        <w:t xml:space="preserve">git fetch </w:t>
       </w:r>
       <w:r>
         <w:rPr>
@@ -1150,183 +1220,9 @@
       <w:r>
         <w:rPr>
           <w:rFonts w:cstheme="minorHAnsi"/>
-          <w:b/>
-          <w:bCs/>
-        </w:rPr>
-        <w:t xml:space="preserve"> </w:t>
-      </w:r>
-      <w:proofErr w:type="spellStart"/>
-      <w:r>
-        <w:rPr>
-          <w:rFonts w:cstheme="minorHAnsi"/>
-          <w:b/>
-          <w:bCs/>
-          <w:i/>
-          <w:iCs/>
-        </w:rPr>
-        <w:t>url</w:t>
-      </w:r>
-      <w:proofErr w:type="spellEnd"/>
-      <w:r>
-        <w:rPr>
-          <w:rFonts w:cstheme="minorHAnsi"/>
-          <w:b/>
-          <w:bCs/>
-        </w:rPr>
-        <w:t xml:space="preserve"> </w:t>
-      </w:r>
-      <w:r>
-        <w:rPr>
-          <w:rFonts w:cstheme="minorHAnsi"/>
-        </w:rPr>
-        <w:t xml:space="preserve">-&gt; </w:t>
-      </w:r>
-      <w:r>
-        <w:rPr>
-          <w:rFonts w:cstheme="minorHAnsi"/>
-        </w:rPr>
-        <w:t xml:space="preserve">add the </w:t>
-      </w:r>
-      <w:proofErr w:type="spellStart"/>
-      <w:r>
-        <w:rPr>
-          <w:rFonts w:cstheme="minorHAnsi"/>
-        </w:rPr>
-        <w:t>github</w:t>
-      </w:r>
-      <w:proofErr w:type="spellEnd"/>
-      <w:r>
-        <w:rPr>
-          <w:rFonts w:cstheme="minorHAnsi"/>
-        </w:rPr>
-        <w:t xml:space="preserve"> (remote)</w:t>
-      </w:r>
-      <w:r>
-        <w:rPr>
-          <w:rFonts w:cstheme="minorHAnsi"/>
-        </w:rPr>
-        <w:t xml:space="preserve"> repo to </w:t>
-      </w:r>
-      <w:r>
-        <w:rPr>
-          <w:rFonts w:cstheme="minorHAnsi"/>
-        </w:rPr>
-        <w:t>local repo</w:t>
-      </w:r>
-      <w:r>
-        <w:rPr>
-          <w:rFonts w:cstheme="minorHAnsi"/>
-        </w:rPr>
-        <w:t xml:space="preserve">. </w:t>
-      </w:r>
-      <w:r>
-        <w:rPr>
-          <w:rFonts w:cstheme="minorHAnsi"/>
-          <w:i/>
-          <w:iCs/>
-        </w:rPr>
-        <w:t>Origin</w:t>
-      </w:r>
-      <w:r>
-        <w:rPr>
-          <w:rFonts w:cstheme="minorHAnsi"/>
-        </w:rPr>
-        <w:t xml:space="preserve"> is a conventional name to indicate the repo at that </w:t>
-      </w:r>
-      <w:proofErr w:type="spellStart"/>
-      <w:r>
-        <w:rPr>
-          <w:rFonts w:cstheme="minorHAnsi"/>
-          <w:i/>
-          <w:iCs/>
-        </w:rPr>
-        <w:t>url</w:t>
-      </w:r>
-      <w:proofErr w:type="spellEnd"/>
-    </w:p>
-    <w:p>
-      <w:pPr>
-        <w:jc w:val="both"/>
-        <w:rPr>
-          <w:rFonts w:cstheme="minorHAnsi"/>
-        </w:rPr>
-      </w:pPr>
-      <w:r>
-        <w:rPr>
-          <w:rFonts w:cstheme="minorHAnsi"/>
-          <w:b/>
-          <w:bCs/>
-        </w:rPr>
-        <w:t xml:space="preserve">git push </w:t>
-      </w:r>
-      <w:r>
-        <w:rPr>
-          <w:rFonts w:cstheme="minorHAnsi"/>
-          <w:b/>
-          <w:bCs/>
-          <w:i/>
-          <w:iCs/>
-        </w:rPr>
-        <w:t>origin master</w:t>
-      </w:r>
-      <w:r>
-        <w:rPr>
-          <w:rFonts w:cstheme="minorHAnsi"/>
-        </w:rPr>
-        <w:t xml:space="preserve"> -&gt; push the commit from the local repository </w:t>
-      </w:r>
-      <w:r>
-        <w:rPr>
-          <w:rFonts w:cstheme="minorHAnsi"/>
-          <w:i/>
-          <w:iCs/>
-        </w:rPr>
-        <w:t>master</w:t>
-      </w:r>
-      <w:r>
-        <w:rPr>
-          <w:rFonts w:cstheme="minorHAnsi"/>
-        </w:rPr>
-        <w:t xml:space="preserve"> to </w:t>
-      </w:r>
-      <w:proofErr w:type="spellStart"/>
-      <w:r>
-        <w:rPr>
-          <w:rFonts w:cstheme="minorHAnsi"/>
-        </w:rPr>
-        <w:t>github</w:t>
-      </w:r>
-      <w:proofErr w:type="spellEnd"/>
-      <w:r>
-        <w:rPr>
-          <w:rFonts w:cstheme="minorHAnsi"/>
-        </w:rPr>
-        <w:t xml:space="preserve"> repository </w:t>
-      </w:r>
-      <w:r>
-        <w:rPr>
-          <w:rFonts w:cstheme="minorHAnsi"/>
-          <w:i/>
-          <w:iCs/>
-        </w:rPr>
-        <w:t>origin</w:t>
-      </w:r>
-      <w:r>
-        <w:rPr>
-          <w:rFonts w:cstheme="minorHAnsi"/>
-        </w:rPr>
-        <w:t xml:space="preserve"> </w:t>
-      </w:r>
-    </w:p>
-    <w:p>
-      <w:pPr>
-        <w:jc w:val="both"/>
-        <w:rPr>
-          <w:rFonts w:cstheme="minorHAnsi"/>
-          <w:i/>
-          <w:iCs/>
-        </w:rPr>
-      </w:pPr>
+        </w:rPr>
+        <w:t xml:space="preserve"> -&gt; send modification from remote repo to local repo</w:t>
+      </w:r>
     </w:p>
     <w:p>
       <w:pPr>
@@ -1343,18 +1239,16 @@
         </w:rPr>
         <w:t xml:space="preserve">git merge </w:t>
       </w:r>
-      <w:proofErr w:type="spellStart"/>
-      <w:r>
-        <w:rPr>
-          <w:rFonts w:cstheme="minorHAnsi"/>
-          <w:b/>
-          <w:bCs/>
-          <w:i/>
-          <w:iCs/>
-        </w:rPr>
-        <w:t>branch_name</w:t>
-      </w:r>
-      <w:proofErr w:type="spellEnd"/>
+      <w:r>
+        <w:rPr>
+          <w:rFonts w:cstheme="minorHAnsi"/>
+          <w:b/>
+          <w:bCs/>
+          <w:i/>
+          <w:iCs/>
+        </w:rPr>
+        <w:t>origin/master</w:t>
+      </w:r>
       <w:r>
         <w:rPr>
           <w:rFonts w:cstheme="minorHAnsi"/>
@@ -1365,82 +1259,6 @@
         <w:rPr>
           <w:rFonts w:cstheme="minorHAnsi"/>
         </w:rPr>
-        <w:t xml:space="preserve">merging a branch into the main </w:t>
-      </w:r>
-      <w:r>
-        <w:rPr>
-          <w:rFonts w:cstheme="minorHAnsi"/>
-        </w:rPr>
-        <w:t>folder. This way the code in the branch is also included in the main code</w:t>
-      </w:r>
-    </w:p>
-    <w:p>
-      <w:pPr>
-        <w:jc w:val="both"/>
-        <w:rPr>
-          <w:rFonts w:cstheme="minorHAnsi"/>
-        </w:rPr>
-      </w:pPr>
-      <w:r>
-        <w:rPr>
-          <w:rFonts w:cstheme="minorHAnsi"/>
-          <w:b/>
-          <w:bCs/>
-        </w:rPr>
-        <w:t xml:space="preserve">git fetch </w:t>
-      </w:r>
-      <w:r>
-        <w:rPr>
-          <w:rFonts w:cstheme="minorHAnsi"/>
-          <w:b/>
-          <w:bCs/>
-          <w:i/>
-          <w:iCs/>
-        </w:rPr>
-        <w:t>origin</w:t>
-      </w:r>
-      <w:r>
-        <w:rPr>
-          <w:rFonts w:cstheme="minorHAnsi"/>
-        </w:rPr>
-        <w:t xml:space="preserve"> -&gt; send modification from remote repo to local repo</w:t>
-      </w:r>
-    </w:p>
-    <w:p>
-      <w:pPr>
-        <w:jc w:val="both"/>
-        <w:rPr>
-          <w:rFonts w:cstheme="minorHAnsi"/>
-        </w:rPr>
-      </w:pPr>
-      <w:r>
-        <w:rPr>
-          <w:rFonts w:cstheme="minorHAnsi"/>
-          <w:b/>
-          <w:bCs/>
-        </w:rPr>
-        <w:t xml:space="preserve">git merge </w:t>
-      </w:r>
-      <w:r>
-        <w:rPr>
-          <w:rFonts w:cstheme="minorHAnsi"/>
-          <w:b/>
-          <w:bCs/>
-          <w:i/>
-          <w:iCs/>
-        </w:rPr>
-        <w:t>origin/master</w:t>
-      </w:r>
-      <w:r>
-        <w:rPr>
-          <w:rFonts w:cstheme="minorHAnsi"/>
-        </w:rPr>
-        <w:t xml:space="preserve"> -&gt; </w:t>
-      </w:r>
-      <w:r>
-        <w:rPr>
-          <w:rFonts w:cstheme="minorHAnsi"/>
-        </w:rPr>
         <w:t>merge the remote with the local repo</w:t>
       </w:r>
     </w:p>
@@ -1457,6 +1275,110 @@
         </w:rPr>
         <w:t>git pull would have done the same as git fetch origin + git merge origin/master</w:t>
       </w:r>
+    </w:p>
+    <w:p>
+      <w:pPr>
+        <w:jc w:val="both"/>
+        <w:rPr>
+          <w:rFonts w:cstheme="minorHAnsi"/>
+        </w:rPr>
+      </w:pPr>
+    </w:p>
+    <w:p>
+      <w:pPr>
+        <w:rPr>
+          <w:rFonts w:cstheme="minorHAnsi"/>
+        </w:rPr>
+      </w:pPr>
+      <w:r>
+        <w:rPr>
+          <w:rFonts w:cstheme="minorHAnsi"/>
+        </w:rPr>
+        <w:br w:type="page"/>
+      </w:r>
+    </w:p>
+    <w:p>
+      <w:pPr>
+        <w:shd w:val="clear" w:color="auto" w:fill="FFFFFF"/>
+        <w:spacing w:after="0" w:line="720" w:lineRule="atLeast"/>
+        <w:outlineLvl w:val="0"/>
+        <w:rPr>
+          <w:rFonts w:ascii="Georgia" w:eastAsia="Times New Roman" w:hAnsi="Georgia" w:cs="Times New Roman"/>
+          <w:b/>
+          <w:bCs/>
+          <w:kern w:val="36"/>
+          <w:sz w:val="24"/>
+          <w:szCs w:val="24"/>
+          <w:lang w:eastAsia="en-GB"/>
+        </w:rPr>
+      </w:pPr>
+      <w:r>
+        <w:rPr>
+          <w:rFonts w:ascii="Georgia" w:eastAsia="Times New Roman" w:hAnsi="Georgia" w:cs="Times New Roman"/>
+          <w:b/>
+          <w:bCs/>
+          <w:kern w:val="36"/>
+          <w:sz w:val="24"/>
+          <w:szCs w:val="24"/>
+          <w:lang w:eastAsia="en-GB"/>
+        </w:rPr>
+        <w:lastRenderedPageBreak/>
+        <w:t>RESOURCES</w:t>
+      </w:r>
+    </w:p>
+    <w:p>
+      <w:pPr>
+        <w:shd w:val="clear" w:color="auto" w:fill="FFFFFF"/>
+        <w:spacing w:after="0" w:line="720" w:lineRule="atLeast"/>
+        <w:outlineLvl w:val="0"/>
+        <w:rPr>
+          <w:rFonts w:ascii="Georgia" w:eastAsia="Times New Roman" w:hAnsi="Georgia" w:cs="Times New Roman"/>
+          <w:kern w:val="36"/>
+          <w:sz w:val="24"/>
+          <w:szCs w:val="24"/>
+          <w:lang w:eastAsia="en-GB"/>
+        </w:rPr>
+      </w:pPr>
+      <w:r>
+        <w:rPr>
+          <w:rFonts w:ascii="Georgia" w:eastAsia="Times New Roman" w:hAnsi="Georgia" w:cs="Times New Roman"/>
+          <w:kern w:val="36"/>
+          <w:sz w:val="24"/>
+          <w:szCs w:val="24"/>
+          <w:lang w:eastAsia="en-GB"/>
+        </w:rPr>
+        <w:t>Getting started with Git and GitHub: the complete beginner’s guide</w:t>
+      </w:r>
+    </w:p>
+    <w:p>
+      <w:pPr>
+        <w:shd w:val="clear" w:color="auto" w:fill="FFFFFF"/>
+        <w:spacing w:after="0" w:line="720" w:lineRule="atLeast"/>
+        <w:outlineLvl w:val="0"/>
+        <w:rPr>
+          <w:rFonts w:ascii="Georgia" w:eastAsia="Times New Roman" w:hAnsi="Georgia" w:cs="Times New Roman"/>
+          <w:kern w:val="36"/>
+          <w:sz w:val="24"/>
+          <w:szCs w:val="24"/>
+          <w:lang w:eastAsia="en-GB"/>
+        </w:rPr>
+      </w:pPr>
+      <w:hyperlink r:id="rId4" w:history="1">
+        <w:r>
+          <w:rPr>
+            <w:rStyle w:val="Hyperlink"/>
+          </w:rPr>
+          <w:t>https://towardsdatascience.com/getting-started-with-git-and-github-6fcd0f2d4ac6</w:t>
+        </w:r>
+      </w:hyperlink>
+    </w:p>
+    <w:p>
+      <w:pPr>
+        <w:jc w:val="both"/>
+        <w:rPr>
+          <w:rFonts w:cstheme="minorHAnsi"/>
+        </w:rPr>
+      </w:pPr>
     </w:p>
     <w:p>
       <w:pPr>
@@ -1498,7 +1420,7 @@
 </file>
 
 <file path=word/styles.xml><?xml version="1.0" encoding="utf-8"?>
-<w:styles xmlns:mc="http://schemas.openxmlformats.org/markup-compatibility/2006" xmlns:r="http://schemas.openxmlformats.org/officeDocument/2006/relationships" xmlns:w="http://schemas.openxmlformats.org/wordprocessingml/2006/main" xmlns:w14="http://schemas.microsoft.com/office/word/2010/wordml" xmlns:w15="http://schemas.microsoft.com/office/word/2012/wordml" xmlns:w16cid="http://schemas.microsoft.com/office/word/2016/wordml/cid" xmlns:w16se="http://schemas.microsoft.com/office/word/2015/wordml/symex" mc:Ignorable="w14 w15 w16se w16cid">
+<w:styles xmlns:mc="http://schemas.openxmlformats.org/markup-compatibility/2006" xmlns:r="http://schemas.openxmlformats.org/officeDocument/2006/relationships" xmlns:w="http://schemas.openxmlformats.org/wordprocessingml/2006/main" xmlns:w14="http://schemas.microsoft.com/office/word/2010/wordml" xmlns:w15="http://schemas.microsoft.com/office/word/2012/wordml" xmlns:w16cex="http://schemas.microsoft.com/office/word/2018/wordml/cex" xmlns:w16cid="http://schemas.microsoft.com/office/word/2016/wordml/cid" xmlns:w16="http://schemas.microsoft.com/office/word/2018/wordml" xmlns:w16se="http://schemas.microsoft.com/office/word/2015/wordml/symex" mc:Ignorable="w14 w15 w16se w16cid w16 w16cex">
   <w:docDefaults>
     <w:rPrDefault>
       <w:rPr>
@@ -1896,9 +1818,31 @@
     <w:name w:val="Normal"/>
     <w:qFormat/>
   </w:style>
+  <w:style w:type="paragraph" w:styleId="Heading1">
+    <w:name w:val="heading 1"/>
+    <w:basedOn w:val="Normal"/>
+    <w:link w:val="Heading1Char"/>
+    <w:uiPriority w:val="9"/>
+    <w:qFormat/>
+    <w:rsid w:val="00906C0D"/>
+    <w:pPr>
+      <w:spacing w:before="100" w:beforeAutospacing="1" w:after="100" w:afterAutospacing="1" w:line="240" w:lineRule="auto"/>
+      <w:outlineLvl w:val="0"/>
+    </w:pPr>
+    <w:rPr>
+      <w:rFonts w:ascii="Times New Roman" w:eastAsia="Times New Roman" w:hAnsi="Times New Roman" w:cs="Times New Roman"/>
+      <w:b/>
+      <w:bCs/>
+      <w:kern w:val="36"/>
+      <w:sz w:val="48"/>
+      <w:szCs w:val="48"/>
+      <w:lang w:eastAsia="en-GB"/>
+    </w:rPr>
+  </w:style>
   <w:style w:type="character" w:default="1" w:styleId="DefaultParagraphFont">
     <w:name w:val="Default Paragraph Font"/>
     <w:uiPriority w:val="1"/>
+    <w:semiHidden/>
     <w:unhideWhenUsed/>
   </w:style>
   <w:style w:type="table" w:default="1" w:styleId="TableNormal">
@@ -1940,6 +1884,34 @@
         <w:insideV w:val="single" w:sz="4" w:space="0" w:color="auto"/>
       </w:tblBorders>
     </w:tblPr>
+  </w:style>
+  <w:style w:type="character" w:customStyle="1" w:styleId="Heading1Char">
+    <w:name w:val="Heading 1 Char"/>
+    <w:basedOn w:val="DefaultParagraphFont"/>
+    <w:link w:val="Heading1"/>
+    <w:uiPriority w:val="9"/>
+    <w:rsid w:val="00906C0D"/>
+    <w:rPr>
+      <w:rFonts w:ascii="Times New Roman" w:eastAsia="Times New Roman" w:hAnsi="Times New Roman" w:cs="Times New Roman"/>
+      <w:b/>
+      <w:bCs/>
+      <w:kern w:val="36"/>
+      <w:sz w:val="48"/>
+      <w:szCs w:val="48"/>
+      <w:lang w:eastAsia="en-GB"/>
+    </w:rPr>
+  </w:style>
+  <w:style w:type="character" w:styleId="Hyperlink">
+    <w:name w:val="Hyperlink"/>
+    <w:basedOn w:val="DefaultParagraphFont"/>
+    <w:uiPriority w:val="99"/>
+    <w:semiHidden/>
+    <w:unhideWhenUsed/>
+    <w:rsid w:val="00906C0D"/>
+    <w:rPr>
+      <w:color w:val="0000FF"/>
+      <w:u w:val="single"/>
+    </w:rPr>
   </w:style>
 </w:styles>
 </file>

</xml_diff>

<commit_message>
further improved notes_git.docx with more detailed instructions
</commit_message>
<xml_diff>
--- a/supporting_materials/notes_git.docx
+++ b/supporting_materials/notes_git.docx
@@ -33,7 +33,23 @@
           <w:b/>
           <w:bCs/>
         </w:rPr>
-        <w:t xml:space="preserve">Git config –global user.email </w:t>
+        <w:t xml:space="preserve">Git config –global </w:t>
+      </w:r>
+      <w:proofErr w:type="spellStart"/>
+      <w:r>
+        <w:rPr>
+          <w:b/>
+          <w:bCs/>
+        </w:rPr>
+        <w:t>user.email</w:t>
+      </w:r>
+      <w:proofErr w:type="spellEnd"/>
+      <w:r>
+        <w:rPr>
+          <w:b/>
+          <w:bCs/>
+        </w:rPr>
+        <w:t xml:space="preserve"> </w:t>
       </w:r>
       <w:r>
         <w:t xml:space="preserve">-&gt; before starting with commits </w:t>
@@ -77,7 +93,15 @@
         <w:t xml:space="preserve"> -&gt; show all the changes for a certain  project.</w:t>
       </w:r>
       <w:r>
-        <w:t xml:space="preserve"> Keep pressing the key ‘SPACE’ to go throught it till ‘END’ appears. At that point,</w:t>
+        <w:t xml:space="preserve"> Keep pressing the key ‘SPACE’ to go </w:t>
+      </w:r>
+      <w:proofErr w:type="spellStart"/>
+      <w:r>
+        <w:t>throught</w:t>
+      </w:r>
+      <w:proofErr w:type="spellEnd"/>
+      <w:r>
+        <w:t xml:space="preserve"> it till ‘END’ appears. At that point,</w:t>
       </w:r>
       <w:r>
         <w:t xml:space="preserve"> </w:t>
@@ -97,8 +121,6 @@
       <w:r>
         <w:t xml:space="preserve"> either another time SPACE or</w:t>
       </w:r>
-      <w:bookmarkStart w:id="0" w:name="_GoBack"/>
-      <w:bookmarkEnd w:id="0"/>
       <w:r>
         <w:t xml:space="preserve"> ‘q’</w:t>
       </w:r>
@@ -119,8 +141,17 @@
           <w:b/>
           <w:bCs/>
         </w:rPr>
-        <w:t>it log –oneline</w:t>
-      </w:r>
+        <w:t>it log –</w:t>
+      </w:r>
+      <w:proofErr w:type="spellStart"/>
+      <w:r>
+        <w:rPr>
+          <w:b/>
+          <w:bCs/>
+        </w:rPr>
+        <w:t>oneline</w:t>
+      </w:r>
+      <w:proofErr w:type="spellEnd"/>
       <w:r>
         <w:t xml:space="preserve"> -&gt; show a more concise log, only with</w:t>
       </w:r>
@@ -147,28 +178,84 @@
           <w:b/>
           <w:bCs/>
         </w:rPr>
-        <w:t>git log –oneline –all</w:t>
-      </w:r>
-      <w:r>
-        <w:rPr>
-          <w:rFonts w:cstheme="minorHAnsi"/>
-        </w:rPr>
-        <w:t xml:space="preserve"> -&gt; show the whole list of changes, including also those that occurred after the current version (one could be active on a version that has been superseeded)</w:t>
-      </w:r>
-    </w:p>
-    <w:p>
-      <w:pPr>
-        <w:jc w:val="both"/>
-      </w:pPr>
-      <w:r>
-        <w:rPr>
-          <w:b/>
-          <w:bCs/>
-        </w:rPr>
-        <w:t>git log --oneline --all --graph</w:t>
-      </w:r>
-      <w:r>
-        <w:t xml:space="preserve"> -&gt; show the list of changes with some graphical representation of the changes (forks, braches, etc.)</w:t>
+        <w:t>git log –</w:t>
+      </w:r>
+      <w:proofErr w:type="spellStart"/>
+      <w:r>
+        <w:rPr>
+          <w:rFonts w:cstheme="minorHAnsi"/>
+          <w:b/>
+          <w:bCs/>
+        </w:rPr>
+        <w:t>oneline</w:t>
+      </w:r>
+      <w:proofErr w:type="spellEnd"/>
+      <w:r>
+        <w:rPr>
+          <w:rFonts w:cstheme="minorHAnsi"/>
+          <w:b/>
+          <w:bCs/>
+        </w:rPr>
+        <w:t xml:space="preserve"> –all</w:t>
+      </w:r>
+      <w:r>
+        <w:rPr>
+          <w:rFonts w:cstheme="minorHAnsi"/>
+        </w:rPr>
+        <w:t xml:space="preserve"> -&gt; show the whole list of changes, including also those that occurred after the current version (one could be active on a version that has been </w:t>
+      </w:r>
+      <w:proofErr w:type="spellStart"/>
+      <w:r>
+        <w:rPr>
+          <w:rFonts w:cstheme="minorHAnsi"/>
+        </w:rPr>
+        <w:t>superseeded</w:t>
+      </w:r>
+      <w:proofErr w:type="spellEnd"/>
+      <w:r>
+        <w:rPr>
+          <w:rFonts w:cstheme="minorHAnsi"/>
+        </w:rPr>
+        <w:t>)</w:t>
+      </w:r>
+    </w:p>
+    <w:p>
+      <w:pPr>
+        <w:jc w:val="both"/>
+      </w:pPr>
+      <w:r>
+        <w:rPr>
+          <w:b/>
+          <w:bCs/>
+        </w:rPr>
+        <w:t>git log --</w:t>
+      </w:r>
+      <w:proofErr w:type="spellStart"/>
+      <w:r>
+        <w:rPr>
+          <w:b/>
+          <w:bCs/>
+        </w:rPr>
+        <w:t>oneline</w:t>
+      </w:r>
+      <w:proofErr w:type="spellEnd"/>
+      <w:r>
+        <w:rPr>
+          <w:b/>
+          <w:bCs/>
+        </w:rPr>
+        <w:t xml:space="preserve"> --all --graph</w:t>
+      </w:r>
+      <w:r>
+        <w:t xml:space="preserve"> -&gt; show the list of changes with some graphical representation of the changes (forks, </w:t>
+      </w:r>
+      <w:proofErr w:type="spellStart"/>
+      <w:r>
+        <w:t>braches</w:t>
+      </w:r>
+      <w:proofErr w:type="spellEnd"/>
+      <w:r>
+        <w:t>, etc.)</w:t>
       </w:r>
     </w:p>
     <w:p>
@@ -227,7 +314,21 @@
         <w:rPr>
           <w:rFonts w:cstheme="minorHAnsi"/>
         </w:rPr>
-        <w:t>. It is also used to swith from one folder to another, for example from the master folder to a branch</w:t>
+        <w:t xml:space="preserve">. It is also used to </w:t>
+      </w:r>
+      <w:proofErr w:type="spellStart"/>
+      <w:r>
+        <w:rPr>
+          <w:rFonts w:cstheme="minorHAnsi"/>
+        </w:rPr>
+        <w:t>swith</w:t>
+      </w:r>
+      <w:proofErr w:type="spellEnd"/>
+      <w:r>
+        <w:rPr>
+          <w:rFonts w:cstheme="minorHAnsi"/>
+        </w:rPr>
+        <w:t xml:space="preserve"> from one folder to another, for example from the master folder to a branch</w:t>
       </w:r>
     </w:p>
     <w:p>
@@ -245,6 +346,7 @@
         </w:rPr>
         <w:t xml:space="preserve">git checkout -b </w:t>
       </w:r>
+      <w:proofErr w:type="spellStart"/>
       <w:r>
         <w:rPr>
           <w:rFonts w:cstheme="minorHAnsi"/>
@@ -255,12 +357,14 @@
         </w:rPr>
         <w:t>branch_name</w:t>
       </w:r>
+      <w:proofErr w:type="spellEnd"/>
       <w:r>
         <w:rPr>
           <w:rFonts w:cstheme="minorHAnsi"/>
         </w:rPr>
         <w:t xml:space="preserve"> -&gt; creates and activates </w:t>
       </w:r>
+      <w:proofErr w:type="spellStart"/>
       <w:r>
         <w:rPr>
           <w:rFonts w:cstheme="minorHAnsi"/>
@@ -269,6 +373,7 @@
         </w:rPr>
         <w:t>branch_name</w:t>
       </w:r>
+      <w:proofErr w:type="spellEnd"/>
       <w:r>
         <w:rPr>
           <w:rFonts w:cstheme="minorHAnsi"/>
@@ -281,6 +386,7 @@
         </w:rPr>
         <w:t xml:space="preserve">. It combines git branch </w:t>
       </w:r>
+      <w:proofErr w:type="spellStart"/>
       <w:r>
         <w:rPr>
           <w:rFonts w:cstheme="minorHAnsi"/>
@@ -289,12 +395,14 @@
         </w:rPr>
         <w:t>branch_name</w:t>
       </w:r>
+      <w:proofErr w:type="spellEnd"/>
       <w:r>
         <w:rPr>
           <w:rFonts w:cstheme="minorHAnsi"/>
         </w:rPr>
         <w:t xml:space="preserve"> + git checkout </w:t>
       </w:r>
+      <w:proofErr w:type="spellStart"/>
       <w:r>
         <w:rPr>
           <w:rFonts w:cstheme="minorHAnsi"/>
@@ -303,6 +411,7 @@
         </w:rPr>
         <w:t>branch_name</w:t>
       </w:r>
+      <w:proofErr w:type="spellEnd"/>
       <w:r>
         <w:rPr>
           <w:rFonts w:cstheme="minorHAnsi"/>
@@ -407,8 +516,18 @@
           <w:b/>
           <w:bCs/>
         </w:rPr>
-        <w:t>git init</w:t>
-      </w:r>
+        <w:t xml:space="preserve">git </w:t>
+      </w:r>
+      <w:proofErr w:type="spellStart"/>
+      <w:r>
+        <w:rPr>
+          <w:rFonts w:cstheme="minorHAnsi"/>
+          <w:b/>
+          <w:bCs/>
+        </w:rPr>
+        <w:t>init</w:t>
+      </w:r>
+      <w:proofErr w:type="spellEnd"/>
       <w:r>
         <w:rPr>
           <w:rFonts w:cstheme="minorHAnsi"/>
@@ -453,6 +572,7 @@
         </w:rPr>
         <w:t xml:space="preserve">git add </w:t>
       </w:r>
+      <w:proofErr w:type="spellStart"/>
       <w:r>
         <w:rPr>
           <w:rFonts w:cstheme="minorHAnsi"/>
@@ -463,11 +583,26 @@
         </w:rPr>
         <w:t>file_to_add</w:t>
       </w:r>
-      <w:r>
-        <w:rPr>
-          <w:rFonts w:cstheme="minorHAnsi"/>
-        </w:rPr>
-        <w:t xml:space="preserve"> -&gt; put the file “file_to_add” to the staging area</w:t>
+      <w:proofErr w:type="spellEnd"/>
+      <w:r>
+        <w:rPr>
+          <w:rFonts w:cstheme="minorHAnsi"/>
+        </w:rPr>
+        <w:t xml:space="preserve"> -&gt; put the file “</w:t>
+      </w:r>
+      <w:proofErr w:type="spellStart"/>
+      <w:r>
+        <w:rPr>
+          <w:rFonts w:cstheme="minorHAnsi"/>
+        </w:rPr>
+        <w:t>file_to_add</w:t>
+      </w:r>
+      <w:proofErr w:type="spellEnd"/>
+      <w:r>
+        <w:rPr>
+          <w:rFonts w:cstheme="minorHAnsi"/>
+        </w:rPr>
+        <w:t>” to the staging area</w:t>
       </w:r>
     </w:p>
     <w:p>
@@ -611,6 +746,36 @@
       <w:r>
         <w:rPr>
           <w:rFonts w:cstheme="minorHAnsi"/>
+        </w:rPr>
+        <w:t>After the commit command is entered an editor will appear asking for a description of the commit. The description can be made on the first lines and does not need to be on quotes ‘ ’ or  marked as a comment (for python with # at line start)</w:t>
+      </w:r>
+    </w:p>
+    <w:p>
+      <w:pPr>
+        <w:jc w:val="both"/>
+        <w:rPr>
+          <w:rFonts w:cstheme="minorHAnsi"/>
+        </w:rPr>
+      </w:pPr>
+      <w:bookmarkStart w:id="0" w:name="_GoBack"/>
+      <w:bookmarkEnd w:id="0"/>
+      <w:r>
+        <w:rPr>
+          <w:rFonts w:cstheme="minorHAnsi"/>
+        </w:rPr>
+        <w:t xml:space="preserve"> </w:t>
+      </w:r>
+    </w:p>
+    <w:p>
+      <w:pPr>
+        <w:jc w:val="both"/>
+        <w:rPr>
+          <w:rFonts w:cstheme="minorHAnsi"/>
+        </w:rPr>
+      </w:pPr>
+      <w:r>
+        <w:rPr>
+          <w:rFonts w:cstheme="minorHAnsi"/>
           <w:b/>
           <w:bCs/>
         </w:rPr>
@@ -640,7 +805,18 @@
           <w:i/>
           <w:iCs/>
         </w:rPr>
-        <w:t>“message</w:t>
+        <w:t>“</w:t>
+      </w:r>
+      <w:proofErr w:type="spellStart"/>
+      <w:r>
+        <w:rPr>
+          <w:rFonts w:cstheme="minorHAnsi"/>
+          <w:b/>
+          <w:bCs/>
+          <w:i/>
+          <w:iCs/>
+        </w:rPr>
+        <w:t>message</w:t>
       </w:r>
       <w:r>
         <w:rPr>
@@ -652,6 +828,7 @@
         </w:rPr>
         <w:t>_to_type</w:t>
       </w:r>
+      <w:proofErr w:type="spellEnd"/>
       <w:r>
         <w:rPr>
           <w:rFonts w:cstheme="minorHAnsi"/>
@@ -692,6 +869,7 @@
         </w:rPr>
         <w:t>git commit –amend -m “</w:t>
       </w:r>
+      <w:proofErr w:type="spellStart"/>
       <w:r>
         <w:rPr>
           <w:rFonts w:cstheme="minorHAnsi"/>
@@ -702,6 +880,7 @@
         </w:rPr>
         <w:t>message_to_type</w:t>
       </w:r>
+      <w:proofErr w:type="spellEnd"/>
       <w:r>
         <w:rPr>
           <w:rFonts w:cstheme="minorHAnsi"/>
@@ -736,6 +915,7 @@
           <w:b/>
           <w:bCs/>
         </w:rPr>
+        <w:lastRenderedPageBreak/>
         <w:t xml:space="preserve">git add </w:t>
       </w:r>
       <w:r>
@@ -800,6 +980,7 @@
         </w:rPr>
         <w:t xml:space="preserve">git branch </w:t>
       </w:r>
+      <w:proofErr w:type="spellStart"/>
       <w:r>
         <w:rPr>
           <w:rFonts w:cstheme="minorHAnsi"/>
@@ -810,6 +991,7 @@
         </w:rPr>
         <w:t>branch_name</w:t>
       </w:r>
+      <w:proofErr w:type="spellEnd"/>
       <w:r>
         <w:rPr>
           <w:rFonts w:cstheme="minorHAnsi"/>
@@ -838,6 +1020,7 @@
         </w:rPr>
         <w:t xml:space="preserve">git branch -d </w:t>
       </w:r>
+      <w:proofErr w:type="spellStart"/>
       <w:r>
         <w:rPr>
           <w:rFonts w:cstheme="minorHAnsi"/>
@@ -848,12 +1031,14 @@
         </w:rPr>
         <w:t>branch_name</w:t>
       </w:r>
+      <w:proofErr w:type="spellEnd"/>
       <w:r>
         <w:rPr>
           <w:rFonts w:cstheme="minorHAnsi"/>
         </w:rPr>
         <w:t xml:space="preserve"> -&gt; delete branch named </w:t>
       </w:r>
+      <w:proofErr w:type="spellStart"/>
       <w:r>
         <w:rPr>
           <w:rFonts w:cstheme="minorHAnsi"/>
@@ -862,21 +1047,21 @@
         </w:rPr>
         <w:t>branch_name</w:t>
       </w:r>
-    </w:p>
-    <w:p>
-      <w:pPr>
-        <w:jc w:val="both"/>
-        <w:rPr>
-          <w:rFonts w:cstheme="minorHAnsi"/>
-        </w:rPr>
-      </w:pPr>
-      <w:r>
-        <w:rPr>
-          <w:rFonts w:cstheme="minorHAnsi"/>
-          <w:b/>
-          <w:bCs/>
-        </w:rPr>
-        <w:lastRenderedPageBreak/>
+      <w:proofErr w:type="spellEnd"/>
+    </w:p>
+    <w:p>
+      <w:pPr>
+        <w:jc w:val="both"/>
+        <w:rPr>
+          <w:rFonts w:cstheme="minorHAnsi"/>
+        </w:rPr>
+      </w:pPr>
+      <w:r>
+        <w:rPr>
+          <w:rFonts w:cstheme="minorHAnsi"/>
+          <w:b/>
+          <w:bCs/>
+        </w:rPr>
         <w:t xml:space="preserve">git </w:t>
       </w:r>
       <w:r>
@@ -895,6 +1080,7 @@
         </w:rPr>
         <w:t xml:space="preserve"> </w:t>
       </w:r>
+      <w:proofErr w:type="spellStart"/>
       <w:r>
         <w:rPr>
           <w:rFonts w:cstheme="minorHAnsi"/>
@@ -905,6 +1091,7 @@
         </w:rPr>
         <w:t>branch_name</w:t>
       </w:r>
+      <w:proofErr w:type="spellEnd"/>
       <w:r>
         <w:rPr>
           <w:rFonts w:cstheme="minorHAnsi"/>
@@ -921,8 +1108,16 @@
         <w:rPr>
           <w:rFonts w:cstheme="minorHAnsi"/>
         </w:rPr>
-        <w:t>go into a branch specified by branch_name</w:t>
-      </w:r>
+        <w:t xml:space="preserve">go into a branch specified by </w:t>
+      </w:r>
+      <w:proofErr w:type="spellStart"/>
+      <w:r>
+        <w:rPr>
+          <w:rFonts w:cstheme="minorHAnsi"/>
+        </w:rPr>
+        <w:t>branch_name</w:t>
+      </w:r>
+      <w:proofErr w:type="spellEnd"/>
     </w:p>
     <w:p>
       <w:pPr>
@@ -943,8 +1138,18 @@
           <w:b/>
           <w:bCs/>
         </w:rPr>
-        <w:t>.gitignore</w:t>
-      </w:r>
+        <w:t>.</w:t>
+      </w:r>
+      <w:proofErr w:type="spellStart"/>
+      <w:r>
+        <w:rPr>
+          <w:rFonts w:cstheme="minorHAnsi"/>
+          <w:b/>
+          <w:bCs/>
+        </w:rPr>
+        <w:t>gitignore</w:t>
+      </w:r>
+      <w:proofErr w:type="spellEnd"/>
       <w:r>
         <w:rPr>
           <w:rFonts w:cstheme="minorHAnsi"/>
@@ -1001,6 +1206,7 @@
         </w:rPr>
         <w:t xml:space="preserve"> </w:t>
       </w:r>
+      <w:proofErr w:type="spellStart"/>
       <w:r>
         <w:rPr>
           <w:rFonts w:cstheme="minorHAnsi"/>
@@ -1011,6 +1217,7 @@
         </w:rPr>
         <w:t>url</w:t>
       </w:r>
+      <w:proofErr w:type="spellEnd"/>
       <w:r>
         <w:rPr>
           <w:rFonts w:cstheme="minorHAnsi"/>
@@ -1029,8 +1236,16 @@
         <w:rPr>
           <w:rFonts w:cstheme="minorHAnsi"/>
         </w:rPr>
-        <w:t>add the github</w:t>
-      </w:r>
+        <w:t xml:space="preserve">add the </w:t>
+      </w:r>
+      <w:proofErr w:type="spellStart"/>
+      <w:r>
+        <w:rPr>
+          <w:rFonts w:cstheme="minorHAnsi"/>
+        </w:rPr>
+        <w:t>github</w:t>
+      </w:r>
+      <w:proofErr w:type="spellEnd"/>
       <w:r>
         <w:rPr>
           <w:rFonts w:cstheme="minorHAnsi"/>
@@ -1069,6 +1284,7 @@
         </w:rPr>
         <w:t xml:space="preserve"> is a conventional name to indicate the repo at that </w:t>
       </w:r>
+      <w:proofErr w:type="spellStart"/>
       <w:r>
         <w:rPr>
           <w:rFonts w:cstheme="minorHAnsi"/>
@@ -1077,6 +1293,7 @@
         </w:rPr>
         <w:t>url</w:t>
       </w:r>
+      <w:proofErr w:type="spellEnd"/>
     </w:p>
     <w:p>
       <w:pPr>
@@ -1121,7 +1338,21 @@
         <w:rPr>
           <w:rFonts w:cstheme="minorHAnsi"/>
         </w:rPr>
-        <w:t xml:space="preserve"> to github repository </w:t>
+        <w:t xml:space="preserve"> to </w:t>
+      </w:r>
+      <w:proofErr w:type="spellStart"/>
+      <w:r>
+        <w:rPr>
+          <w:rFonts w:cstheme="minorHAnsi"/>
+        </w:rPr>
+        <w:t>github</w:t>
+      </w:r>
+      <w:proofErr w:type="spellEnd"/>
+      <w:r>
+        <w:rPr>
+          <w:rFonts w:cstheme="minorHAnsi"/>
+        </w:rPr>
+        <w:t xml:space="preserve"> repository </w:t>
       </w:r>
       <w:r>
         <w:rPr>
@@ -1163,6 +1394,7 @@
         </w:rPr>
         <w:t xml:space="preserve">git merge </w:t>
       </w:r>
+      <w:proofErr w:type="spellStart"/>
       <w:r>
         <w:rPr>
           <w:rFonts w:cstheme="minorHAnsi"/>
@@ -1173,6 +1405,7 @@
         </w:rPr>
         <w:t>branch_name</w:t>
       </w:r>
+      <w:proofErr w:type="spellEnd"/>
       <w:r>
         <w:rPr>
           <w:rFonts w:cstheme="minorHAnsi"/>

</xml_diff>

<commit_message>
updated supporting material with git commands
</commit_message>
<xml_diff>
--- a/supporting_materials/notes_git.docx
+++ b/supporting_materials/notes_git.docx
@@ -33,80 +33,56 @@
           <w:b/>
           <w:bCs/>
         </w:rPr>
-        <w:t xml:space="preserve">Git config –global </w:t>
-      </w:r>
-      <w:proofErr w:type="spellStart"/>
-      <w:r>
-        <w:rPr>
-          <w:b/>
-          <w:bCs/>
-        </w:rPr>
-        <w:t>user.email</w:t>
-      </w:r>
-      <w:proofErr w:type="spellEnd"/>
-      <w:r>
-        <w:rPr>
-          <w:b/>
-          <w:bCs/>
-        </w:rPr>
+        <w:t xml:space="preserve">Git config –global user.email </w:t>
+      </w:r>
+      <w:r>
+        <w:t xml:space="preserve">-&gt; before starting with commits </w:t>
+      </w:r>
+    </w:p>
+    <w:p>
+      <w:pPr>
+        <w:jc w:val="both"/>
+      </w:pPr>
+      <w:r>
+        <w:rPr>
+          <w:b/>
+          <w:bCs/>
+        </w:rPr>
+        <w:t>Git clone</w:t>
+      </w:r>
+      <w:r>
+        <w:t xml:space="preserve"> -&gt; download a git repository</w:t>
+      </w:r>
+    </w:p>
+    <w:p>
+      <w:pPr>
+        <w:jc w:val="both"/>
+      </w:pPr>
+      <w:r>
+        <w:t xml:space="preserve">Downloading a git folder from the website results in no presence of the (hidden) folder .git. If ‘git clone’ is used from bash the hidden folder is present. </w:t>
+      </w:r>
+    </w:p>
+    <w:p>
+      <w:pPr>
+        <w:jc w:val="both"/>
+      </w:pPr>
+      <w:r>
+        <w:rPr>
+          <w:b/>
+          <w:bCs/>
+        </w:rPr>
+        <w:t>Git log</w:t>
+      </w:r>
+      <w:r>
+        <w:t xml:space="preserve"> -&gt; show all the changes for a certain  project.</w:t>
+      </w:r>
+      <w:r>
+        <w:t xml:space="preserve"> Keep pressing the key ‘SPACE’ to go throught it till ‘END’ appears. At that point,</w:t>
+      </w:r>
+      <w:r>
         <w:t xml:space="preserve"> </w:t>
       </w:r>
       <w:r>
-        <w:t xml:space="preserve">-&gt; before starting with commits </w:t>
-      </w:r>
-    </w:p>
-    <w:p>
-      <w:pPr>
-        <w:jc w:val="both"/>
-      </w:pPr>
-      <w:r>
-        <w:rPr>
-          <w:b/>
-          <w:bCs/>
-        </w:rPr>
-        <w:t>Git clone</w:t>
-      </w:r>
-      <w:r>
-        <w:t xml:space="preserve"> -&gt; download a git repository</w:t>
-      </w:r>
-    </w:p>
-    <w:p>
-      <w:pPr>
-        <w:jc w:val="both"/>
-      </w:pPr>
-      <w:r>
-        <w:t xml:space="preserve">Downloading a git folder from the website results in no presence of the (hidden) folder .git. If ‘git clone’ is used from bash the hidden folder is present. </w:t>
-      </w:r>
-    </w:p>
-    <w:p>
-      <w:pPr>
-        <w:jc w:val="both"/>
-      </w:pPr>
-      <w:r>
-        <w:rPr>
-          <w:b/>
-          <w:bCs/>
-        </w:rPr>
-        <w:t>Git log</w:t>
-      </w:r>
-      <w:r>
-        <w:t xml:space="preserve"> -&gt; show all the changes for a certain  project.</w:t>
-      </w:r>
-      <w:r>
-        <w:t xml:space="preserve"> Keep pressing the key ‘SPACE’ to go </w:t>
-      </w:r>
-      <w:proofErr w:type="spellStart"/>
-      <w:r>
-        <w:t>throught</w:t>
-      </w:r>
-      <w:proofErr w:type="spellEnd"/>
-      <w:r>
-        <w:t xml:space="preserve"> it till ‘END’ appears. At that point,</w:t>
-      </w:r>
-      <w:r>
-        <w:t xml:space="preserve"> </w:t>
-      </w:r>
-      <w:r>
         <w:t>t</w:t>
       </w:r>
       <w:r>
@@ -141,17 +117,8 @@
           <w:b/>
           <w:bCs/>
         </w:rPr>
-        <w:t>it log –</w:t>
-      </w:r>
-      <w:proofErr w:type="spellStart"/>
-      <w:r>
-        <w:rPr>
-          <w:b/>
-          <w:bCs/>
-        </w:rPr>
-        <w:t>oneline</w:t>
-      </w:r>
-      <w:proofErr w:type="spellEnd"/>
+        <w:t>it log –oneline</w:t>
+      </w:r>
       <w:r>
         <w:t xml:space="preserve"> -&gt; show a more concise log, only with</w:t>
       </w:r>
@@ -178,84 +145,28 @@
           <w:b/>
           <w:bCs/>
         </w:rPr>
-        <w:t>git log –</w:t>
-      </w:r>
-      <w:proofErr w:type="spellStart"/>
-      <w:r>
-        <w:rPr>
-          <w:rFonts w:cstheme="minorHAnsi"/>
-          <w:b/>
-          <w:bCs/>
-        </w:rPr>
-        <w:t>oneline</w:t>
-      </w:r>
-      <w:proofErr w:type="spellEnd"/>
-      <w:r>
-        <w:rPr>
-          <w:rFonts w:cstheme="minorHAnsi"/>
-          <w:b/>
-          <w:bCs/>
-        </w:rPr>
-        <w:t xml:space="preserve"> –all</w:t>
-      </w:r>
-      <w:r>
-        <w:rPr>
-          <w:rFonts w:cstheme="minorHAnsi"/>
-        </w:rPr>
-        <w:t xml:space="preserve"> -&gt; show the whole list of changes, including also those that occurred after the current version (one could be active on a version that has been </w:t>
-      </w:r>
-      <w:proofErr w:type="spellStart"/>
-      <w:r>
-        <w:rPr>
-          <w:rFonts w:cstheme="minorHAnsi"/>
-        </w:rPr>
-        <w:t>superseeded</w:t>
-      </w:r>
-      <w:proofErr w:type="spellEnd"/>
-      <w:r>
-        <w:rPr>
-          <w:rFonts w:cstheme="minorHAnsi"/>
-        </w:rPr>
-        <w:t>)</w:t>
-      </w:r>
-    </w:p>
-    <w:p>
-      <w:pPr>
-        <w:jc w:val="both"/>
-      </w:pPr>
-      <w:r>
-        <w:rPr>
-          <w:b/>
-          <w:bCs/>
-        </w:rPr>
-        <w:t>git log --</w:t>
-      </w:r>
-      <w:proofErr w:type="spellStart"/>
-      <w:r>
-        <w:rPr>
-          <w:b/>
-          <w:bCs/>
-        </w:rPr>
-        <w:t>oneline</w:t>
-      </w:r>
-      <w:proofErr w:type="spellEnd"/>
-      <w:r>
-        <w:rPr>
-          <w:b/>
-          <w:bCs/>
-        </w:rPr>
-        <w:t xml:space="preserve"> --all --graph</w:t>
-      </w:r>
-      <w:r>
-        <w:t xml:space="preserve"> -&gt; show the list of changes with some graphical representation of the changes (forks, </w:t>
-      </w:r>
-      <w:proofErr w:type="spellStart"/>
-      <w:r>
-        <w:t>braches</w:t>
-      </w:r>
-      <w:proofErr w:type="spellEnd"/>
-      <w:r>
-        <w:t>, etc.)</w:t>
+        <w:t>git log –oneline –all</w:t>
+      </w:r>
+      <w:r>
+        <w:rPr>
+          <w:rFonts w:cstheme="minorHAnsi"/>
+        </w:rPr>
+        <w:t xml:space="preserve"> -&gt; show the whole list of changes, including also those that occurred after the current version (one could be active on a version that has been superseeded)</w:t>
+      </w:r>
+    </w:p>
+    <w:p>
+      <w:pPr>
+        <w:jc w:val="both"/>
+      </w:pPr>
+      <w:r>
+        <w:rPr>
+          <w:b/>
+          <w:bCs/>
+        </w:rPr>
+        <w:t>git log --oneline --all --graph</w:t>
+      </w:r>
+      <w:r>
+        <w:t xml:space="preserve"> -&gt; show the list of changes with some graphical representation of the changes (forks, braches, etc.)</w:t>
       </w:r>
     </w:p>
     <w:p>
@@ -314,21 +225,7 @@
         <w:rPr>
           <w:rFonts w:cstheme="minorHAnsi"/>
         </w:rPr>
-        <w:t xml:space="preserve">. It is also used to </w:t>
-      </w:r>
-      <w:proofErr w:type="spellStart"/>
-      <w:r>
-        <w:rPr>
-          <w:rFonts w:cstheme="minorHAnsi"/>
-        </w:rPr>
-        <w:t>swith</w:t>
-      </w:r>
-      <w:proofErr w:type="spellEnd"/>
-      <w:r>
-        <w:rPr>
-          <w:rFonts w:cstheme="minorHAnsi"/>
-        </w:rPr>
-        <w:t xml:space="preserve"> from one folder to another, for example from the master folder to a branch</w:t>
+        <w:t>. It is also used to swith from one folder to another, for example from the master folder to a branch</w:t>
       </w:r>
     </w:p>
     <w:p>
@@ -346,7 +243,6 @@
         </w:rPr>
         <w:t xml:space="preserve">git checkout -b </w:t>
       </w:r>
-      <w:proofErr w:type="spellStart"/>
       <w:r>
         <w:rPr>
           <w:rFonts w:cstheme="minorHAnsi"/>
@@ -357,14 +253,12 @@
         </w:rPr>
         <w:t>branch_name</w:t>
       </w:r>
-      <w:proofErr w:type="spellEnd"/>
       <w:r>
         <w:rPr>
           <w:rFonts w:cstheme="minorHAnsi"/>
         </w:rPr>
         <w:t xml:space="preserve"> -&gt; creates and activates </w:t>
       </w:r>
-      <w:proofErr w:type="spellStart"/>
       <w:r>
         <w:rPr>
           <w:rFonts w:cstheme="minorHAnsi"/>
@@ -373,7 +267,6 @@
         </w:rPr>
         <w:t>branch_name</w:t>
       </w:r>
-      <w:proofErr w:type="spellEnd"/>
       <w:r>
         <w:rPr>
           <w:rFonts w:cstheme="minorHAnsi"/>
@@ -386,7 +279,6 @@
         </w:rPr>
         <w:t xml:space="preserve">. It combines git branch </w:t>
       </w:r>
-      <w:proofErr w:type="spellStart"/>
       <w:r>
         <w:rPr>
           <w:rFonts w:cstheme="minorHAnsi"/>
@@ -395,14 +287,12 @@
         </w:rPr>
         <w:t>branch_name</w:t>
       </w:r>
-      <w:proofErr w:type="spellEnd"/>
       <w:r>
         <w:rPr>
           <w:rFonts w:cstheme="minorHAnsi"/>
         </w:rPr>
         <w:t xml:space="preserve"> + git checkout </w:t>
       </w:r>
-      <w:proofErr w:type="spellStart"/>
       <w:r>
         <w:rPr>
           <w:rFonts w:cstheme="minorHAnsi"/>
@@ -411,7 +301,6 @@
         </w:rPr>
         <w:t>branch_name</w:t>
       </w:r>
-      <w:proofErr w:type="spellEnd"/>
       <w:r>
         <w:rPr>
           <w:rFonts w:cstheme="minorHAnsi"/>
@@ -516,18 +405,8 @@
           <w:b/>
           <w:bCs/>
         </w:rPr>
-        <w:t xml:space="preserve">git </w:t>
-      </w:r>
-      <w:proofErr w:type="spellStart"/>
-      <w:r>
-        <w:rPr>
-          <w:rFonts w:cstheme="minorHAnsi"/>
-          <w:b/>
-          <w:bCs/>
-        </w:rPr>
-        <w:t>init</w:t>
-      </w:r>
-      <w:proofErr w:type="spellEnd"/>
+        <w:t>git init</w:t>
+      </w:r>
       <w:r>
         <w:rPr>
           <w:rFonts w:cstheme="minorHAnsi"/>
@@ -572,7 +451,6 @@
         </w:rPr>
         <w:t xml:space="preserve">git add </w:t>
       </w:r>
-      <w:proofErr w:type="spellStart"/>
       <w:r>
         <w:rPr>
           <w:rFonts w:cstheme="minorHAnsi"/>
@@ -583,26 +461,11 @@
         </w:rPr>
         <w:t>file_to_add</w:t>
       </w:r>
-      <w:proofErr w:type="spellEnd"/>
-      <w:r>
-        <w:rPr>
-          <w:rFonts w:cstheme="minorHAnsi"/>
-        </w:rPr>
-        <w:t xml:space="preserve"> -&gt; put the file “</w:t>
-      </w:r>
-      <w:proofErr w:type="spellStart"/>
-      <w:r>
-        <w:rPr>
-          <w:rFonts w:cstheme="minorHAnsi"/>
-        </w:rPr>
-        <w:t>file_to_add</w:t>
-      </w:r>
-      <w:proofErr w:type="spellEnd"/>
-      <w:r>
-        <w:rPr>
-          <w:rFonts w:cstheme="minorHAnsi"/>
-        </w:rPr>
-        <w:t>” to the staging area</w:t>
+      <w:r>
+        <w:rPr>
+          <w:rFonts w:cstheme="minorHAnsi"/>
+        </w:rPr>
+        <w:t xml:space="preserve"> -&gt; put the file “file_to_add” to the staging area</w:t>
       </w:r>
     </w:p>
     <w:p>
@@ -625,6 +488,174 @@
           <w:rFonts w:cstheme="minorHAnsi"/>
         </w:rPr>
         <w:t xml:space="preserve"> -&gt; adds all files (excluding those specified to be ignored)</w:t>
+      </w:r>
+    </w:p>
+    <w:p>
+      <w:pPr>
+        <w:jc w:val="both"/>
+        <w:rPr>
+          <w:rFonts w:cstheme="minorHAnsi"/>
+        </w:rPr>
+      </w:pPr>
+      <w:r>
+        <w:rPr>
+          <w:rFonts w:cstheme="minorHAnsi"/>
+          <w:b/>
+          <w:bCs/>
+        </w:rPr>
+        <w:t xml:space="preserve">git rm –cached </w:t>
+      </w:r>
+      <w:r>
+        <w:rPr>
+          <w:rFonts w:cstheme="minorHAnsi"/>
+          <w:b/>
+          <w:bCs/>
+          <w:i/>
+          <w:iCs/>
+        </w:rPr>
+        <w:t>file_to_</w:t>
+      </w:r>
+      <w:r>
+        <w:rPr>
+          <w:rFonts w:cstheme="minorHAnsi"/>
+          <w:b/>
+          <w:bCs/>
+          <w:i/>
+          <w:iCs/>
+        </w:rPr>
+        <w:t>unstage</w:t>
+      </w:r>
+      <w:r>
+        <w:rPr>
+          <w:rFonts w:cstheme="minorHAnsi"/>
+        </w:rPr>
+        <w:t xml:space="preserve"> -&gt; remove file(s) from staging area. Example: git rm –cached index.html</w:t>
+      </w:r>
+    </w:p>
+    <w:p>
+      <w:pPr>
+        <w:jc w:val="both"/>
+        <w:rPr>
+          <w:rFonts w:cstheme="minorHAnsi"/>
+        </w:rPr>
+      </w:pPr>
+      <w:r>
+        <w:rPr>
+          <w:rFonts w:cstheme="minorHAnsi"/>
+          <w:b/>
+          <w:bCs/>
+        </w:rPr>
+        <w:t xml:space="preserve">git reset -- </w:t>
+      </w:r>
+      <w:r>
+        <w:rPr>
+          <w:rFonts w:cstheme="minorHAnsi"/>
+          <w:b/>
+          <w:bCs/>
+        </w:rPr>
+        <w:t xml:space="preserve"> </w:t>
+      </w:r>
+      <w:r>
+        <w:rPr>
+          <w:rFonts w:cstheme="minorHAnsi"/>
+          <w:b/>
+          <w:bCs/>
+          <w:i/>
+          <w:iCs/>
+        </w:rPr>
+        <w:t>file_to_unstage</w:t>
+      </w:r>
+      <w:r>
+        <w:rPr>
+          <w:rFonts w:cstheme="minorHAnsi"/>
+        </w:rPr>
+        <w:t xml:space="preserve"> -&gt; AS ABOVE</w:t>
+      </w:r>
+      <w:r>
+        <w:rPr>
+          <w:rFonts w:cstheme="minorHAnsi"/>
+        </w:rPr>
+        <w:t xml:space="preserve"> </w:t>
+      </w:r>
+      <w:r>
+        <w:rPr>
+          <w:rFonts w:cstheme="minorHAnsi"/>
+        </w:rPr>
+        <w:t>remove file(s) from staging area. Example: git r</w:t>
+      </w:r>
+      <w:r>
+        <w:rPr>
+          <w:rFonts w:cstheme="minorHAnsi"/>
+        </w:rPr>
+        <w:t>eset</w:t>
+      </w:r>
+      <w:r>
+        <w:rPr>
+          <w:rFonts w:cstheme="minorHAnsi"/>
+        </w:rPr>
+        <w:t xml:space="preserve"> </w:t>
+      </w:r>
+      <w:r>
+        <w:rPr>
+          <w:rFonts w:cstheme="minorHAnsi"/>
+        </w:rPr>
+        <w:t>-- index</w:t>
+      </w:r>
+      <w:r>
+        <w:rPr>
+          <w:rFonts w:cstheme="minorHAnsi"/>
+        </w:rPr>
+        <w:t>.html</w:t>
+      </w:r>
+    </w:p>
+    <w:p>
+      <w:pPr>
+        <w:jc w:val="both"/>
+        <w:rPr>
+          <w:rFonts w:cstheme="minorHAnsi"/>
+        </w:rPr>
+      </w:pPr>
+      <w:r>
+        <w:rPr>
+          <w:rFonts w:cstheme="minorHAnsi"/>
+          <w:b/>
+          <w:bCs/>
+        </w:rPr>
+        <w:t>git reset</w:t>
+      </w:r>
+      <w:r>
+        <w:rPr>
+          <w:rFonts w:cstheme="minorHAnsi"/>
+        </w:rPr>
+        <w:t xml:space="preserve"> -&gt; unstage all files from the index</w:t>
+      </w:r>
+    </w:p>
+    <w:p>
+      <w:pPr>
+        <w:jc w:val="both"/>
+        <w:rPr>
+          <w:rFonts w:cstheme="minorHAnsi"/>
+        </w:rPr>
+      </w:pPr>
+      <w:r>
+        <w:rPr>
+          <w:rFonts w:cstheme="minorHAnsi"/>
+          <w:b/>
+          <w:bCs/>
+        </w:rPr>
+        <w:t>git checkout -- &lt;path&gt;</w:t>
+      </w:r>
+      <w:r>
+        <w:rPr>
+          <w:rFonts w:cstheme="minorHAnsi"/>
+        </w:rPr>
+        <w:t xml:space="preserve"> -&gt; remove unstaged changes</w:t>
+      </w:r>
+      <w:r>
+        <w:rPr>
+          <w:rFonts w:cstheme="minorHAnsi"/>
+        </w:rPr>
+        <w:t xml:space="preserve"> so the files go back to before modification</w:t>
       </w:r>
     </w:p>
     <w:p>
@@ -757,12 +788,11 @@
           <w:rFonts w:cstheme="minorHAnsi"/>
         </w:rPr>
       </w:pPr>
-      <w:bookmarkStart w:id="0" w:name="_GoBack"/>
-      <w:bookmarkEnd w:id="0"/>
-      <w:r>
-        <w:rPr>
-          <w:rFonts w:cstheme="minorHAnsi"/>
-        </w:rPr>
+      <w:r>
+        <w:rPr>
+          <w:rFonts w:cstheme="minorHAnsi"/>
+        </w:rPr>
+        <w:lastRenderedPageBreak/>
         <w:t xml:space="preserve"> </w:t>
       </w:r>
     </w:p>
@@ -805,18 +835,7 @@
           <w:i/>
           <w:iCs/>
         </w:rPr>
-        <w:t>“</w:t>
-      </w:r>
-      <w:proofErr w:type="spellStart"/>
-      <w:r>
-        <w:rPr>
-          <w:rFonts w:cstheme="minorHAnsi"/>
-          <w:b/>
-          <w:bCs/>
-          <w:i/>
-          <w:iCs/>
-        </w:rPr>
-        <w:t>message</w:t>
+        <w:t>“message</w:t>
       </w:r>
       <w:r>
         <w:rPr>
@@ -828,7 +847,6 @@
         </w:rPr>
         <w:t>_to_type</w:t>
       </w:r>
-      <w:proofErr w:type="spellEnd"/>
       <w:r>
         <w:rPr>
           <w:rFonts w:cstheme="minorHAnsi"/>
@@ -869,7 +887,6 @@
         </w:rPr>
         <w:t>git commit –amend -m “</w:t>
       </w:r>
-      <w:proofErr w:type="spellStart"/>
       <w:r>
         <w:rPr>
           <w:rFonts w:cstheme="minorHAnsi"/>
@@ -880,7 +897,6 @@
         </w:rPr>
         <w:t>message_to_type</w:t>
       </w:r>
-      <w:proofErr w:type="spellEnd"/>
       <w:r>
         <w:rPr>
           <w:rFonts w:cstheme="minorHAnsi"/>
@@ -915,7 +931,115 @@
           <w:b/>
           <w:bCs/>
         </w:rPr>
-        <w:lastRenderedPageBreak/>
+        <w:t xml:space="preserve">git reset </w:t>
+      </w:r>
+      <w:r>
+        <w:rPr>
+          <w:rFonts w:cstheme="minorHAnsi"/>
+          <w:b/>
+          <w:bCs/>
+        </w:rPr>
+        <w:t>--</w:t>
+      </w:r>
+      <w:r>
+        <w:rPr>
+          <w:rFonts w:cstheme="minorHAnsi"/>
+          <w:b/>
+          <w:bCs/>
+        </w:rPr>
+        <w:t>soft &lt;commit&gt;</w:t>
+      </w:r>
+      <w:r>
+        <w:rPr>
+          <w:rFonts w:cstheme="minorHAnsi"/>
+        </w:rPr>
+        <w:t xml:space="preserve"> </w:t>
+      </w:r>
+      <w:r>
+        <w:rPr>
+          <w:rFonts w:cstheme="minorHAnsi"/>
+        </w:rPr>
+        <w:tab/>
+      </w:r>
+      <w:r>
+        <w:rPr>
+          <w:rFonts w:cstheme="minorHAnsi"/>
+        </w:rPr>
+        <w:t>-&gt; unstage commits. Using –soft argument changes are kept in th working directory and index (they are not in the Git repo anymore)</w:t>
+      </w:r>
+    </w:p>
+    <w:p>
+      <w:pPr>
+        <w:jc w:val="both"/>
+        <w:rPr>
+          <w:rFonts w:cstheme="minorHAnsi"/>
+        </w:rPr>
+      </w:pPr>
+      <w:r>
+        <w:rPr>
+          <w:rFonts w:cstheme="minorHAnsi"/>
+          <w:b/>
+          <w:bCs/>
+        </w:rPr>
+        <w:t xml:space="preserve">git reset </w:t>
+      </w:r>
+      <w:r>
+        <w:rPr>
+          <w:rFonts w:cstheme="minorHAnsi"/>
+          <w:b/>
+          <w:bCs/>
+        </w:rPr>
+        <w:t>--</w:t>
+      </w:r>
+      <w:r>
+        <w:rPr>
+          <w:rFonts w:cstheme="minorHAnsi"/>
+          <w:b/>
+          <w:bCs/>
+        </w:rPr>
+        <w:t>hard</w:t>
+      </w:r>
+      <w:r>
+        <w:rPr>
+          <w:rFonts w:cstheme="minorHAnsi"/>
+          <w:b/>
+          <w:bCs/>
+        </w:rPr>
+        <w:t xml:space="preserve"> &lt;commit&gt;</w:t>
+      </w:r>
+      <w:r>
+        <w:rPr>
+          <w:rFonts w:cstheme="minorHAnsi"/>
+        </w:rPr>
+        <w:t xml:space="preserve"> </w:t>
+      </w:r>
+      <w:r>
+        <w:rPr>
+          <w:rFonts w:cstheme="minorHAnsi"/>
+        </w:rPr>
+        <w:tab/>
+        <w:t>-&gt; unstage commits on Git and discard all changes</w:t>
+      </w:r>
+      <w:r>
+        <w:rPr>
+          <w:rFonts w:cstheme="minorHAnsi"/>
+        </w:rPr>
+        <w:t>. All changes will be lost</w:t>
+      </w:r>
+    </w:p>
+    <w:p>
+      <w:pPr>
+        <w:jc w:val="both"/>
+        <w:rPr>
+          <w:rFonts w:cstheme="minorHAnsi"/>
+        </w:rPr>
+      </w:pPr>
+      <w:r>
+        <w:rPr>
+          <w:rFonts w:cstheme="minorHAnsi"/>
+          <w:b/>
+          <w:bCs/>
+        </w:rPr>
         <w:t xml:space="preserve">git add </w:t>
       </w:r>
       <w:r>
@@ -980,7 +1104,6 @@
         </w:rPr>
         <w:t xml:space="preserve">git branch </w:t>
       </w:r>
-      <w:proofErr w:type="spellStart"/>
       <w:r>
         <w:rPr>
           <w:rFonts w:cstheme="minorHAnsi"/>
@@ -991,7 +1114,6 @@
         </w:rPr>
         <w:t>branch_name</w:t>
       </w:r>
-      <w:proofErr w:type="spellEnd"/>
       <w:r>
         <w:rPr>
           <w:rFonts w:cstheme="minorHAnsi"/>
@@ -1020,7 +1142,6 @@
         </w:rPr>
         <w:t xml:space="preserve">git branch -d </w:t>
       </w:r>
-      <w:proofErr w:type="spellStart"/>
       <w:r>
         <w:rPr>
           <w:rFonts w:cstheme="minorHAnsi"/>
@@ -1031,14 +1152,12 @@
         </w:rPr>
         <w:t>branch_name</w:t>
       </w:r>
-      <w:proofErr w:type="spellEnd"/>
       <w:r>
         <w:rPr>
           <w:rFonts w:cstheme="minorHAnsi"/>
         </w:rPr>
         <w:t xml:space="preserve"> -&gt; delete branch named </w:t>
       </w:r>
-      <w:proofErr w:type="spellStart"/>
       <w:r>
         <w:rPr>
           <w:rFonts w:cstheme="minorHAnsi"/>
@@ -1047,7 +1166,6 @@
         </w:rPr>
         <w:t>branch_name</w:t>
       </w:r>
-      <w:proofErr w:type="spellEnd"/>
     </w:p>
     <w:p>
       <w:pPr>
@@ -1080,7 +1198,6 @@
         </w:rPr>
         <w:t xml:space="preserve"> </w:t>
       </w:r>
-      <w:proofErr w:type="spellStart"/>
       <w:r>
         <w:rPr>
           <w:rFonts w:cstheme="minorHAnsi"/>
@@ -1091,7 +1208,6 @@
         </w:rPr>
         <w:t>branch_name</w:t>
       </w:r>
-      <w:proofErr w:type="spellEnd"/>
       <w:r>
         <w:rPr>
           <w:rFonts w:cstheme="minorHAnsi"/>
@@ -1108,85 +1224,291 @@
         <w:rPr>
           <w:rFonts w:cstheme="minorHAnsi"/>
         </w:rPr>
-        <w:t xml:space="preserve">go into a branch specified by </w:t>
-      </w:r>
-      <w:proofErr w:type="spellStart"/>
-      <w:r>
-        <w:rPr>
-          <w:rFonts w:cstheme="minorHAnsi"/>
+        <w:t>go into a branch specified by branch_name</w:t>
+      </w:r>
+    </w:p>
+    <w:p>
+      <w:pPr>
+        <w:jc w:val="both"/>
+        <w:rPr>
+          <w:rFonts w:cstheme="minorHAnsi"/>
+        </w:rPr>
+      </w:pPr>
+      <w:r>
+        <w:rPr>
+          <w:rFonts w:cstheme="minorHAnsi"/>
+        </w:rPr>
+        <w:t xml:space="preserve">to let git ignore files or folders a txt file called </w:t>
+      </w:r>
+      <w:r>
+        <w:rPr>
+          <w:rFonts w:cstheme="minorHAnsi"/>
+          <w:b/>
+          <w:bCs/>
+        </w:rPr>
+        <w:t>.gitignore</w:t>
+      </w:r>
+      <w:r>
+        <w:rPr>
+          <w:rFonts w:cstheme="minorHAnsi"/>
+        </w:rPr>
+        <w:t xml:space="preserve"> has to be created, where the name of ignored items can be listed</w:t>
+      </w:r>
+      <w:r>
+        <w:rPr>
+          <w:rFonts w:cstheme="minorHAnsi"/>
+        </w:rPr>
+        <w:t>. If git status is called then it will not include in the list the files/folders that should be ignored</w:t>
+      </w:r>
+    </w:p>
+    <w:p>
+      <w:pPr>
+        <w:jc w:val="both"/>
+        <w:rPr>
+          <w:rFonts w:cstheme="minorHAnsi"/>
+        </w:rPr>
+      </w:pPr>
+    </w:p>
+    <w:p>
+      <w:pPr>
+        <w:jc w:val="both"/>
+        <w:rPr>
+          <w:rFonts w:cstheme="minorHAnsi"/>
+          <w:i/>
+          <w:iCs/>
+        </w:rPr>
+      </w:pPr>
+      <w:r>
+        <w:rPr>
+          <w:rFonts w:cstheme="minorHAnsi"/>
+          <w:b/>
+          <w:bCs/>
+        </w:rPr>
+        <w:t xml:space="preserve">git remote add </w:t>
+      </w:r>
+      <w:r>
+        <w:rPr>
+          <w:rFonts w:cstheme="minorHAnsi"/>
+          <w:b/>
+          <w:bCs/>
+          <w:i/>
+          <w:iCs/>
+        </w:rPr>
+        <w:t>origin</w:t>
+      </w:r>
+      <w:r>
+        <w:rPr>
+          <w:rFonts w:cstheme="minorHAnsi"/>
+          <w:b/>
+          <w:bCs/>
+        </w:rPr>
+        <w:t xml:space="preserve"> </w:t>
+      </w:r>
+      <w:r>
+        <w:rPr>
+          <w:rFonts w:cstheme="minorHAnsi"/>
+          <w:b/>
+          <w:bCs/>
+          <w:i/>
+          <w:iCs/>
+        </w:rPr>
+        <w:t>url</w:t>
+      </w:r>
+      <w:r>
+        <w:rPr>
+          <w:rFonts w:cstheme="minorHAnsi"/>
+          <w:b/>
+          <w:bCs/>
+        </w:rPr>
+        <w:t xml:space="preserve"> </w:t>
+      </w:r>
+      <w:r>
+        <w:rPr>
+          <w:rFonts w:cstheme="minorHAnsi"/>
+        </w:rPr>
+        <w:t xml:space="preserve">-&gt; </w:t>
+      </w:r>
+      <w:r>
+        <w:rPr>
+          <w:rFonts w:cstheme="minorHAnsi"/>
+        </w:rPr>
+        <w:t>add the github</w:t>
+      </w:r>
+      <w:r>
+        <w:rPr>
+          <w:rFonts w:cstheme="minorHAnsi"/>
+        </w:rPr>
+        <w:t xml:space="preserve"> (remote)</w:t>
+      </w:r>
+      <w:r>
+        <w:rPr>
+          <w:rFonts w:cstheme="minorHAnsi"/>
+        </w:rPr>
+        <w:t xml:space="preserve"> repo to </w:t>
+      </w:r>
+      <w:r>
+        <w:rPr>
+          <w:rFonts w:cstheme="minorHAnsi"/>
+        </w:rPr>
+        <w:t>local repo</w:t>
+      </w:r>
+      <w:r>
+        <w:rPr>
+          <w:rFonts w:cstheme="minorHAnsi"/>
+        </w:rPr>
+        <w:t xml:space="preserve">. </w:t>
+      </w:r>
+      <w:r>
+        <w:rPr>
+          <w:rFonts w:cstheme="minorHAnsi"/>
+          <w:i/>
+          <w:iCs/>
+        </w:rPr>
+        <w:t>Origin</w:t>
+      </w:r>
+      <w:r>
+        <w:rPr>
+          <w:rFonts w:cstheme="minorHAnsi"/>
+        </w:rPr>
+        <w:t xml:space="preserve"> is a conventional name to indicate the repo at that </w:t>
+      </w:r>
+      <w:r>
+        <w:rPr>
+          <w:rFonts w:cstheme="minorHAnsi"/>
+          <w:i/>
+          <w:iCs/>
+        </w:rPr>
+        <w:t>url</w:t>
+      </w:r>
+    </w:p>
+    <w:p>
+      <w:pPr>
+        <w:jc w:val="both"/>
+        <w:rPr>
+          <w:rFonts w:cstheme="minorHAnsi"/>
+        </w:rPr>
+      </w:pPr>
+      <w:r>
+        <w:rPr>
+          <w:rFonts w:cstheme="minorHAnsi"/>
+          <w:b/>
+          <w:bCs/>
+        </w:rPr>
+        <w:t xml:space="preserve">git push </w:t>
+      </w:r>
+      <w:r>
+        <w:rPr>
+          <w:rFonts w:cstheme="minorHAnsi"/>
+          <w:b/>
+          <w:bCs/>
+          <w:i/>
+          <w:iCs/>
+        </w:rPr>
+        <w:t>origin master</w:t>
+      </w:r>
+      <w:r>
+        <w:rPr>
+          <w:rFonts w:cstheme="minorHAnsi"/>
+        </w:rPr>
+        <w:t xml:space="preserve"> -&gt; push the commit from the local repository </w:t>
+      </w:r>
+      <w:r>
+        <w:rPr>
+          <w:rFonts w:cstheme="minorHAnsi"/>
+          <w:i/>
+          <w:iCs/>
+        </w:rPr>
+        <w:t>master</w:t>
+      </w:r>
+      <w:r>
+        <w:rPr>
+          <w:rFonts w:cstheme="minorHAnsi"/>
+        </w:rPr>
+        <w:t xml:space="preserve"> to github repository </w:t>
+      </w:r>
+      <w:r>
+        <w:rPr>
+          <w:rFonts w:cstheme="minorHAnsi"/>
+          <w:i/>
+          <w:iCs/>
+        </w:rPr>
+        <w:t>origin</w:t>
+      </w:r>
+      <w:r>
+        <w:rPr>
+          <w:rFonts w:cstheme="minorHAnsi"/>
+        </w:rPr>
+        <w:t xml:space="preserve"> </w:t>
+      </w:r>
+    </w:p>
+    <w:p>
+      <w:pPr>
+        <w:jc w:val="both"/>
+        <w:rPr>
+          <w:rFonts w:cstheme="minorHAnsi"/>
+          <w:i/>
+          <w:iCs/>
+        </w:rPr>
+      </w:pPr>
+    </w:p>
+    <w:p>
+      <w:pPr>
+        <w:jc w:val="both"/>
+        <w:rPr>
+          <w:rFonts w:cstheme="minorHAnsi"/>
+        </w:rPr>
+      </w:pPr>
+      <w:r>
+        <w:rPr>
+          <w:rFonts w:cstheme="minorHAnsi"/>
+          <w:b/>
+          <w:bCs/>
+        </w:rPr>
+        <w:t xml:space="preserve">git merge </w:t>
+      </w:r>
+      <w:r>
+        <w:rPr>
+          <w:rFonts w:cstheme="minorHAnsi"/>
+          <w:b/>
+          <w:bCs/>
+          <w:i/>
+          <w:iCs/>
         </w:rPr>
         <w:t>branch_name</w:t>
       </w:r>
-      <w:proofErr w:type="spellEnd"/>
-    </w:p>
-    <w:p>
-      <w:pPr>
-        <w:jc w:val="both"/>
-        <w:rPr>
-          <w:rFonts w:cstheme="minorHAnsi"/>
-        </w:rPr>
-      </w:pPr>
-      <w:r>
-        <w:rPr>
-          <w:rFonts w:cstheme="minorHAnsi"/>
-        </w:rPr>
-        <w:t xml:space="preserve">to let git ignore files or folders a txt file called </w:t>
-      </w:r>
-      <w:r>
-        <w:rPr>
-          <w:rFonts w:cstheme="minorHAnsi"/>
-          <w:b/>
-          <w:bCs/>
-        </w:rPr>
-        <w:t>.</w:t>
-      </w:r>
-      <w:proofErr w:type="spellStart"/>
-      <w:r>
-        <w:rPr>
-          <w:rFonts w:cstheme="minorHAnsi"/>
-          <w:b/>
-          <w:bCs/>
-        </w:rPr>
-        <w:t>gitignore</w:t>
-      </w:r>
-      <w:proofErr w:type="spellEnd"/>
-      <w:r>
-        <w:rPr>
-          <w:rFonts w:cstheme="minorHAnsi"/>
-        </w:rPr>
-        <w:t xml:space="preserve"> has to be created, where the name of ignored items can be listed</w:t>
-      </w:r>
-      <w:r>
-        <w:rPr>
-          <w:rFonts w:cstheme="minorHAnsi"/>
-        </w:rPr>
-        <w:t>. If git status is called then it will not include in the list the files/folders that should be ignored</w:t>
-      </w:r>
-    </w:p>
-    <w:p>
-      <w:pPr>
-        <w:jc w:val="both"/>
-        <w:rPr>
-          <w:rFonts w:cstheme="minorHAnsi"/>
-        </w:rPr>
-      </w:pPr>
-    </w:p>
-    <w:p>
-      <w:pPr>
-        <w:jc w:val="both"/>
-        <w:rPr>
-          <w:rFonts w:cstheme="minorHAnsi"/>
-          <w:i/>
-          <w:iCs/>
-        </w:rPr>
-      </w:pPr>
-      <w:r>
-        <w:rPr>
-          <w:rFonts w:cstheme="minorHAnsi"/>
-          <w:b/>
-          <w:bCs/>
-        </w:rPr>
-        <w:t xml:space="preserve">git remote add </w:t>
+      <w:r>
+        <w:rPr>
+          <w:rFonts w:cstheme="minorHAnsi"/>
+        </w:rPr>
+        <w:t xml:space="preserve"> -&gt; </w:t>
+      </w:r>
+      <w:r>
+        <w:rPr>
+          <w:rFonts w:cstheme="minorHAnsi"/>
+        </w:rPr>
+        <w:t xml:space="preserve">merging a branch into the main </w:t>
+      </w:r>
+      <w:r>
+        <w:rPr>
+          <w:rFonts w:cstheme="minorHAnsi"/>
+        </w:rPr>
+        <w:t>folder. This way the code in the branch is also included in the main code</w:t>
+      </w:r>
+    </w:p>
+    <w:p>
+      <w:pPr>
+        <w:jc w:val="both"/>
+        <w:rPr>
+          <w:rFonts w:cstheme="minorHAnsi"/>
+        </w:rPr>
+      </w:pPr>
+      <w:r>
+        <w:rPr>
+          <w:rFonts w:cstheme="minorHAnsi"/>
+          <w:b/>
+          <w:bCs/>
+        </w:rPr>
+        <w:t xml:space="preserve">git fetch </w:t>
       </w:r>
       <w:r>
         <w:rPr>
@@ -1201,183 +1523,9 @@
       <w:r>
         <w:rPr>
           <w:rFonts w:cstheme="minorHAnsi"/>
-          <w:b/>
-          <w:bCs/>
-        </w:rPr>
-        <w:t xml:space="preserve"> </w:t>
-      </w:r>
-      <w:proofErr w:type="spellStart"/>
-      <w:r>
-        <w:rPr>
-          <w:rFonts w:cstheme="minorHAnsi"/>
-          <w:b/>
-          <w:bCs/>
-          <w:i/>
-          <w:iCs/>
-        </w:rPr>
-        <w:t>url</w:t>
-      </w:r>
-      <w:proofErr w:type="spellEnd"/>
-      <w:r>
-        <w:rPr>
-          <w:rFonts w:cstheme="minorHAnsi"/>
-          <w:b/>
-          <w:bCs/>
-        </w:rPr>
-        <w:t xml:space="preserve"> </w:t>
-      </w:r>
-      <w:r>
-        <w:rPr>
-          <w:rFonts w:cstheme="minorHAnsi"/>
-        </w:rPr>
-        <w:t xml:space="preserve">-&gt; </w:t>
-      </w:r>
-      <w:r>
-        <w:rPr>
-          <w:rFonts w:cstheme="minorHAnsi"/>
-        </w:rPr>
-        <w:t xml:space="preserve">add the </w:t>
-      </w:r>
-      <w:proofErr w:type="spellStart"/>
-      <w:r>
-        <w:rPr>
-          <w:rFonts w:cstheme="minorHAnsi"/>
-        </w:rPr>
-        <w:t>github</w:t>
-      </w:r>
-      <w:proofErr w:type="spellEnd"/>
-      <w:r>
-        <w:rPr>
-          <w:rFonts w:cstheme="minorHAnsi"/>
-        </w:rPr>
-        <w:t xml:space="preserve"> (remote)</w:t>
-      </w:r>
-      <w:r>
-        <w:rPr>
-          <w:rFonts w:cstheme="minorHAnsi"/>
-        </w:rPr>
-        <w:t xml:space="preserve"> repo to </w:t>
-      </w:r>
-      <w:r>
-        <w:rPr>
-          <w:rFonts w:cstheme="minorHAnsi"/>
-        </w:rPr>
-        <w:t>local repo</w:t>
-      </w:r>
-      <w:r>
-        <w:rPr>
-          <w:rFonts w:cstheme="minorHAnsi"/>
-        </w:rPr>
-        <w:t xml:space="preserve">. </w:t>
-      </w:r>
-      <w:r>
-        <w:rPr>
-          <w:rFonts w:cstheme="minorHAnsi"/>
-          <w:i/>
-          <w:iCs/>
-        </w:rPr>
-        <w:t>Origin</w:t>
-      </w:r>
-      <w:r>
-        <w:rPr>
-          <w:rFonts w:cstheme="minorHAnsi"/>
-        </w:rPr>
-        <w:t xml:space="preserve"> is a conventional name to indicate the repo at that </w:t>
-      </w:r>
-      <w:proofErr w:type="spellStart"/>
-      <w:r>
-        <w:rPr>
-          <w:rFonts w:cstheme="minorHAnsi"/>
-          <w:i/>
-          <w:iCs/>
-        </w:rPr>
-        <w:t>url</w:t>
-      </w:r>
-      <w:proofErr w:type="spellEnd"/>
-    </w:p>
-    <w:p>
-      <w:pPr>
-        <w:jc w:val="both"/>
-        <w:rPr>
-          <w:rFonts w:cstheme="minorHAnsi"/>
-        </w:rPr>
-      </w:pPr>
-      <w:r>
-        <w:rPr>
-          <w:rFonts w:cstheme="minorHAnsi"/>
-          <w:b/>
-          <w:bCs/>
-        </w:rPr>
-        <w:t xml:space="preserve">git push </w:t>
-      </w:r>
-      <w:r>
-        <w:rPr>
-          <w:rFonts w:cstheme="minorHAnsi"/>
-          <w:b/>
-          <w:bCs/>
-          <w:i/>
-          <w:iCs/>
-        </w:rPr>
-        <w:t>origin master</w:t>
-      </w:r>
-      <w:r>
-        <w:rPr>
-          <w:rFonts w:cstheme="minorHAnsi"/>
-        </w:rPr>
-        <w:t xml:space="preserve"> -&gt; push the commit from the local repository </w:t>
-      </w:r>
-      <w:r>
-        <w:rPr>
-          <w:rFonts w:cstheme="minorHAnsi"/>
-          <w:i/>
-          <w:iCs/>
-        </w:rPr>
-        <w:t>master</w:t>
-      </w:r>
-      <w:r>
-        <w:rPr>
-          <w:rFonts w:cstheme="minorHAnsi"/>
-        </w:rPr>
-        <w:t xml:space="preserve"> to </w:t>
-      </w:r>
-      <w:proofErr w:type="spellStart"/>
-      <w:r>
-        <w:rPr>
-          <w:rFonts w:cstheme="minorHAnsi"/>
-        </w:rPr>
-        <w:t>github</w:t>
-      </w:r>
-      <w:proofErr w:type="spellEnd"/>
-      <w:r>
-        <w:rPr>
-          <w:rFonts w:cstheme="minorHAnsi"/>
-        </w:rPr>
-        <w:t xml:space="preserve"> repository </w:t>
-      </w:r>
-      <w:r>
-        <w:rPr>
-          <w:rFonts w:cstheme="minorHAnsi"/>
-          <w:i/>
-          <w:iCs/>
-        </w:rPr>
-        <w:t>origin</w:t>
-      </w:r>
-      <w:r>
-        <w:rPr>
-          <w:rFonts w:cstheme="minorHAnsi"/>
-        </w:rPr>
-        <w:t xml:space="preserve"> </w:t>
-      </w:r>
-    </w:p>
-    <w:p>
-      <w:pPr>
-        <w:jc w:val="both"/>
-        <w:rPr>
-          <w:rFonts w:cstheme="minorHAnsi"/>
-          <w:i/>
-          <w:iCs/>
-        </w:rPr>
-      </w:pPr>
+        </w:rPr>
+        <w:t xml:space="preserve"> -&gt; send modification from remote repo to local repo</w:t>
+      </w:r>
     </w:p>
     <w:p>
       <w:pPr>
@@ -1394,18 +1542,16 @@
         </w:rPr>
         <w:t xml:space="preserve">git merge </w:t>
       </w:r>
-      <w:proofErr w:type="spellStart"/>
-      <w:r>
-        <w:rPr>
-          <w:rFonts w:cstheme="minorHAnsi"/>
-          <w:b/>
-          <w:bCs/>
-          <w:i/>
-          <w:iCs/>
-        </w:rPr>
-        <w:t>branch_name</w:t>
-      </w:r>
-      <w:proofErr w:type="spellEnd"/>
+      <w:r>
+        <w:rPr>
+          <w:rFonts w:cstheme="minorHAnsi"/>
+          <w:b/>
+          <w:bCs/>
+          <w:i/>
+          <w:iCs/>
+        </w:rPr>
+        <w:t>origin/master</w:t>
+      </w:r>
       <w:r>
         <w:rPr>
           <w:rFonts w:cstheme="minorHAnsi"/>
@@ -1416,82 +1562,6 @@
         <w:rPr>
           <w:rFonts w:cstheme="minorHAnsi"/>
         </w:rPr>
-        <w:t xml:space="preserve">merging a branch into the main </w:t>
-      </w:r>
-      <w:r>
-        <w:rPr>
-          <w:rFonts w:cstheme="minorHAnsi"/>
-        </w:rPr>
-        <w:t>folder. This way the code in the branch is also included in the main code</w:t>
-      </w:r>
-    </w:p>
-    <w:p>
-      <w:pPr>
-        <w:jc w:val="both"/>
-        <w:rPr>
-          <w:rFonts w:cstheme="minorHAnsi"/>
-        </w:rPr>
-      </w:pPr>
-      <w:r>
-        <w:rPr>
-          <w:rFonts w:cstheme="minorHAnsi"/>
-          <w:b/>
-          <w:bCs/>
-        </w:rPr>
-        <w:t xml:space="preserve">git fetch </w:t>
-      </w:r>
-      <w:r>
-        <w:rPr>
-          <w:rFonts w:cstheme="minorHAnsi"/>
-          <w:b/>
-          <w:bCs/>
-          <w:i/>
-          <w:iCs/>
-        </w:rPr>
-        <w:t>origin</w:t>
-      </w:r>
-      <w:r>
-        <w:rPr>
-          <w:rFonts w:cstheme="minorHAnsi"/>
-        </w:rPr>
-        <w:t xml:space="preserve"> -&gt; send modification from remote repo to local repo</w:t>
-      </w:r>
-    </w:p>
-    <w:p>
-      <w:pPr>
-        <w:jc w:val="both"/>
-        <w:rPr>
-          <w:rFonts w:cstheme="minorHAnsi"/>
-        </w:rPr>
-      </w:pPr>
-      <w:r>
-        <w:rPr>
-          <w:rFonts w:cstheme="minorHAnsi"/>
-          <w:b/>
-          <w:bCs/>
-        </w:rPr>
-        <w:t xml:space="preserve">git merge </w:t>
-      </w:r>
-      <w:r>
-        <w:rPr>
-          <w:rFonts w:cstheme="minorHAnsi"/>
-          <w:b/>
-          <w:bCs/>
-          <w:i/>
-          <w:iCs/>
-        </w:rPr>
-        <w:t>origin/master</w:t>
-      </w:r>
-      <w:r>
-        <w:rPr>
-          <w:rFonts w:cstheme="minorHAnsi"/>
-        </w:rPr>
-        <w:t xml:space="preserve"> -&gt; </w:t>
-      </w:r>
-      <w:r>
-        <w:rPr>
-          <w:rFonts w:cstheme="minorHAnsi"/>
-        </w:rPr>
         <w:t>merge the remote with the local repo</w:t>
       </w:r>
     </w:p>
@@ -1508,6 +1578,14 @@
         </w:rPr>
         <w:t>git pull would have done the same as git fetch origin + git merge origin/master</w:t>
       </w:r>
+    </w:p>
+    <w:p>
+      <w:pPr>
+        <w:jc w:val="both"/>
+        <w:rPr>
+          <w:rFonts w:cstheme="minorHAnsi"/>
+        </w:rPr>
+      </w:pPr>
     </w:p>
     <w:p>
       <w:pPr>

</xml_diff>

<commit_message>
added in git tag in the notes
</commit_message>
<xml_diff>
--- a/supporting_materials/notes_git.docx
+++ b/supporting_materials/notes_git.docx
@@ -33,7 +33,23 @@
           <w:b/>
           <w:bCs/>
         </w:rPr>
-        <w:t xml:space="preserve">Git config –global user.email </w:t>
+        <w:t xml:space="preserve">Git config –global </w:t>
+      </w:r>
+      <w:proofErr w:type="spellStart"/>
+      <w:r>
+        <w:rPr>
+          <w:b/>
+          <w:bCs/>
+        </w:rPr>
+        <w:t>user.email</w:t>
+      </w:r>
+      <w:proofErr w:type="spellEnd"/>
+      <w:r>
+        <w:rPr>
+          <w:b/>
+          <w:bCs/>
+        </w:rPr>
+        <w:t xml:space="preserve"> </w:t>
       </w:r>
       <w:r>
         <w:t xml:space="preserve">-&gt; before starting with commits </w:t>
@@ -77,7 +93,15 @@
         <w:t xml:space="preserve"> -&gt; show all the changes for a certain  project.</w:t>
       </w:r>
       <w:r>
-        <w:t xml:space="preserve"> Keep pressing the key ‘SPACE’ to go throught it till ‘END’ appears. At that point,</w:t>
+        <w:t xml:space="preserve"> Keep pressing the key ‘SPACE’ to go </w:t>
+      </w:r>
+      <w:proofErr w:type="spellStart"/>
+      <w:r>
+        <w:t>throught</w:t>
+      </w:r>
+      <w:proofErr w:type="spellEnd"/>
+      <w:r>
+        <w:t xml:space="preserve"> it till ‘END’ appears. At that point,</w:t>
       </w:r>
       <w:r>
         <w:t xml:space="preserve"> </w:t>
@@ -117,8 +141,17 @@
           <w:b/>
           <w:bCs/>
         </w:rPr>
-        <w:t>it log –oneline</w:t>
-      </w:r>
+        <w:t>it log –</w:t>
+      </w:r>
+      <w:proofErr w:type="spellStart"/>
+      <w:r>
+        <w:rPr>
+          <w:b/>
+          <w:bCs/>
+        </w:rPr>
+        <w:t>oneline</w:t>
+      </w:r>
+      <w:proofErr w:type="spellEnd"/>
       <w:r>
         <w:t xml:space="preserve"> -&gt; show a more concise log, only with</w:t>
       </w:r>
@@ -145,28 +178,84 @@
           <w:b/>
           <w:bCs/>
         </w:rPr>
-        <w:t>git log –oneline –all</w:t>
-      </w:r>
-      <w:r>
-        <w:rPr>
-          <w:rFonts w:cstheme="minorHAnsi"/>
-        </w:rPr>
-        <w:t xml:space="preserve"> -&gt; show the whole list of changes, including also those that occurred after the current version (one could be active on a version that has been superseeded)</w:t>
-      </w:r>
-    </w:p>
-    <w:p>
-      <w:pPr>
-        <w:jc w:val="both"/>
-      </w:pPr>
-      <w:r>
-        <w:rPr>
-          <w:b/>
-          <w:bCs/>
-        </w:rPr>
-        <w:t>git log --oneline --all --graph</w:t>
-      </w:r>
-      <w:r>
-        <w:t xml:space="preserve"> -&gt; show the list of changes with some graphical representation of the changes (forks, braches, etc.)</w:t>
+        <w:t>git log –</w:t>
+      </w:r>
+      <w:proofErr w:type="spellStart"/>
+      <w:r>
+        <w:rPr>
+          <w:rFonts w:cstheme="minorHAnsi"/>
+          <w:b/>
+          <w:bCs/>
+        </w:rPr>
+        <w:t>oneline</w:t>
+      </w:r>
+      <w:proofErr w:type="spellEnd"/>
+      <w:r>
+        <w:rPr>
+          <w:rFonts w:cstheme="minorHAnsi"/>
+          <w:b/>
+          <w:bCs/>
+        </w:rPr>
+        <w:t xml:space="preserve"> –all</w:t>
+      </w:r>
+      <w:r>
+        <w:rPr>
+          <w:rFonts w:cstheme="minorHAnsi"/>
+        </w:rPr>
+        <w:t xml:space="preserve"> -&gt; show the whole list of changes, including also those that occurred after the current version (one could be active on a version that has been </w:t>
+      </w:r>
+      <w:proofErr w:type="spellStart"/>
+      <w:r>
+        <w:rPr>
+          <w:rFonts w:cstheme="minorHAnsi"/>
+        </w:rPr>
+        <w:t>superseeded</w:t>
+      </w:r>
+      <w:proofErr w:type="spellEnd"/>
+      <w:r>
+        <w:rPr>
+          <w:rFonts w:cstheme="minorHAnsi"/>
+        </w:rPr>
+        <w:t>)</w:t>
+      </w:r>
+    </w:p>
+    <w:p>
+      <w:pPr>
+        <w:jc w:val="both"/>
+      </w:pPr>
+      <w:r>
+        <w:rPr>
+          <w:b/>
+          <w:bCs/>
+        </w:rPr>
+        <w:t>git log --</w:t>
+      </w:r>
+      <w:proofErr w:type="spellStart"/>
+      <w:r>
+        <w:rPr>
+          <w:b/>
+          <w:bCs/>
+        </w:rPr>
+        <w:t>oneline</w:t>
+      </w:r>
+      <w:proofErr w:type="spellEnd"/>
+      <w:r>
+        <w:rPr>
+          <w:b/>
+          <w:bCs/>
+        </w:rPr>
+        <w:t xml:space="preserve"> --all --graph</w:t>
+      </w:r>
+      <w:r>
+        <w:t xml:space="preserve"> -&gt; show the list of changes with some graphical representation of the changes (forks, </w:t>
+      </w:r>
+      <w:proofErr w:type="spellStart"/>
+      <w:r>
+        <w:t>braches</w:t>
+      </w:r>
+      <w:proofErr w:type="spellEnd"/>
+      <w:r>
+        <w:t>, etc.)</w:t>
       </w:r>
     </w:p>
     <w:p>
@@ -225,7 +314,21 @@
         <w:rPr>
           <w:rFonts w:cstheme="minorHAnsi"/>
         </w:rPr>
-        <w:t>. It is also used to swith from one folder to another, for example from the master folder to a branch</w:t>
+        <w:t xml:space="preserve">. It is also used to </w:t>
+      </w:r>
+      <w:proofErr w:type="spellStart"/>
+      <w:r>
+        <w:rPr>
+          <w:rFonts w:cstheme="minorHAnsi"/>
+        </w:rPr>
+        <w:t>swith</w:t>
+      </w:r>
+      <w:proofErr w:type="spellEnd"/>
+      <w:r>
+        <w:rPr>
+          <w:rFonts w:cstheme="minorHAnsi"/>
+        </w:rPr>
+        <w:t xml:space="preserve"> from one folder to another, for example from the master folder to a branch</w:t>
       </w:r>
     </w:p>
     <w:p>
@@ -243,6 +346,7 @@
         </w:rPr>
         <w:t xml:space="preserve">git checkout -b </w:t>
       </w:r>
+      <w:proofErr w:type="spellStart"/>
       <w:r>
         <w:rPr>
           <w:rFonts w:cstheme="minorHAnsi"/>
@@ -253,12 +357,14 @@
         </w:rPr>
         <w:t>branch_name</w:t>
       </w:r>
+      <w:proofErr w:type="spellEnd"/>
       <w:r>
         <w:rPr>
           <w:rFonts w:cstheme="minorHAnsi"/>
         </w:rPr>
         <w:t xml:space="preserve"> -&gt; creates and activates </w:t>
       </w:r>
+      <w:proofErr w:type="spellStart"/>
       <w:r>
         <w:rPr>
           <w:rFonts w:cstheme="minorHAnsi"/>
@@ -267,6 +373,7 @@
         </w:rPr>
         <w:t>branch_name</w:t>
       </w:r>
+      <w:proofErr w:type="spellEnd"/>
       <w:r>
         <w:rPr>
           <w:rFonts w:cstheme="minorHAnsi"/>
@@ -279,6 +386,7 @@
         </w:rPr>
         <w:t xml:space="preserve">. It combines git branch </w:t>
       </w:r>
+      <w:proofErr w:type="spellStart"/>
       <w:r>
         <w:rPr>
           <w:rFonts w:cstheme="minorHAnsi"/>
@@ -287,12 +395,14 @@
         </w:rPr>
         <w:t>branch_name</w:t>
       </w:r>
+      <w:proofErr w:type="spellEnd"/>
       <w:r>
         <w:rPr>
           <w:rFonts w:cstheme="minorHAnsi"/>
         </w:rPr>
         <w:t xml:space="preserve"> + git checkout </w:t>
       </w:r>
+      <w:proofErr w:type="spellStart"/>
       <w:r>
         <w:rPr>
           <w:rFonts w:cstheme="minorHAnsi"/>
@@ -301,6 +411,7 @@
         </w:rPr>
         <w:t>branch_name</w:t>
       </w:r>
+      <w:proofErr w:type="spellEnd"/>
       <w:r>
         <w:rPr>
           <w:rFonts w:cstheme="minorHAnsi"/>
@@ -405,8 +516,18 @@
           <w:b/>
           <w:bCs/>
         </w:rPr>
-        <w:t>git init</w:t>
-      </w:r>
+        <w:t xml:space="preserve">git </w:t>
+      </w:r>
+      <w:proofErr w:type="spellStart"/>
+      <w:r>
+        <w:rPr>
+          <w:rFonts w:cstheme="minorHAnsi"/>
+          <w:b/>
+          <w:bCs/>
+        </w:rPr>
+        <w:t>init</w:t>
+      </w:r>
+      <w:proofErr w:type="spellEnd"/>
       <w:r>
         <w:rPr>
           <w:rFonts w:cstheme="minorHAnsi"/>
@@ -451,6 +572,7 @@
         </w:rPr>
         <w:t xml:space="preserve">git add </w:t>
       </w:r>
+      <w:proofErr w:type="spellStart"/>
       <w:r>
         <w:rPr>
           <w:rFonts w:cstheme="minorHAnsi"/>
@@ -461,11 +583,26 @@
         </w:rPr>
         <w:t>file_to_add</w:t>
       </w:r>
-      <w:r>
-        <w:rPr>
-          <w:rFonts w:cstheme="minorHAnsi"/>
-        </w:rPr>
-        <w:t xml:space="preserve"> -&gt; put the file “file_to_add” to the staging area</w:t>
+      <w:proofErr w:type="spellEnd"/>
+      <w:r>
+        <w:rPr>
+          <w:rFonts w:cstheme="minorHAnsi"/>
+        </w:rPr>
+        <w:t xml:space="preserve"> -&gt; put the file “</w:t>
+      </w:r>
+      <w:proofErr w:type="spellStart"/>
+      <w:r>
+        <w:rPr>
+          <w:rFonts w:cstheme="minorHAnsi"/>
+        </w:rPr>
+        <w:t>file_to_add</w:t>
+      </w:r>
+      <w:proofErr w:type="spellEnd"/>
+      <w:r>
+        <w:rPr>
+          <w:rFonts w:cstheme="minorHAnsi"/>
+        </w:rPr>
+        <w:t>” to the staging area</w:t>
       </w:r>
     </w:p>
     <w:p>
@@ -505,6 +642,7 @@
         </w:rPr>
         <w:t xml:space="preserve">git rm –cached </w:t>
       </w:r>
+      <w:proofErr w:type="spellStart"/>
       <w:r>
         <w:rPr>
           <w:rFonts w:cstheme="minorHAnsi"/>
@@ -525,6 +663,7 @@
         </w:rPr>
         <w:t>unstage</w:t>
       </w:r>
+      <w:proofErr w:type="spellEnd"/>
       <w:r>
         <w:rPr>
           <w:rFonts w:cstheme="minorHAnsi"/>
@@ -545,6 +684,106 @@
           <w:b/>
           <w:bCs/>
         </w:rPr>
+        <w:t xml:space="preserve">git rm --cached -r . </w:t>
+      </w:r>
+      <w:r>
+        <w:rPr>
+          <w:rFonts w:cstheme="minorHAnsi"/>
+          <w:b/>
+          <w:bCs/>
+        </w:rPr>
+        <w:tab/>
+      </w:r>
+      <w:r>
+        <w:rPr>
+          <w:rFonts w:cstheme="minorHAnsi"/>
+        </w:rPr>
+        <w:t>-&gt; remove all files from the staging area (index). This can be used to change a commit. I have used it to solve this problem: I wanted to ignore .pot files and to do so I created a .</w:t>
+      </w:r>
+      <w:proofErr w:type="spellStart"/>
+      <w:r>
+        <w:rPr>
+          <w:rFonts w:cstheme="minorHAnsi"/>
+        </w:rPr>
+        <w:t>gitignore</w:t>
+      </w:r>
+      <w:proofErr w:type="spellEnd"/>
+      <w:r>
+        <w:rPr>
+          <w:rFonts w:cstheme="minorHAnsi"/>
+        </w:rPr>
+        <w:t xml:space="preserve"> in which the .pot </w:t>
+      </w:r>
+      <w:proofErr w:type="spellStart"/>
+      <w:r>
+        <w:rPr>
+          <w:rFonts w:cstheme="minorHAnsi"/>
+        </w:rPr>
+        <w:t>extention</w:t>
+      </w:r>
+      <w:proofErr w:type="spellEnd"/>
+      <w:r>
+        <w:rPr>
+          <w:rFonts w:cstheme="minorHAnsi"/>
+        </w:rPr>
+        <w:t xml:space="preserve"> was listed.</w:t>
+      </w:r>
+      <w:r>
+        <w:rPr>
+          <w:rFonts w:cstheme="minorHAnsi"/>
+        </w:rPr>
+        <w:t xml:space="preserve"> However this works only if the .pot files had not been previously committed, which was the case. In other words, I created a .pot file first, committed the repo and then added the .</w:t>
+      </w:r>
+      <w:proofErr w:type="spellStart"/>
+      <w:r>
+        <w:rPr>
+          <w:rFonts w:cstheme="minorHAnsi"/>
+        </w:rPr>
+        <w:t>gitignore</w:t>
+      </w:r>
+      <w:proofErr w:type="spellEnd"/>
+      <w:r>
+        <w:rPr>
+          <w:rFonts w:cstheme="minorHAnsi"/>
+        </w:rPr>
+        <w:t xml:space="preserve"> (with .pot in it) to ignore the .pot files: this operation was unsuccessful because the .pot was already present and committed before the .</w:t>
+      </w:r>
+      <w:proofErr w:type="spellStart"/>
+      <w:r>
+        <w:rPr>
+          <w:rFonts w:cstheme="minorHAnsi"/>
+        </w:rPr>
+        <w:t>gitignore</w:t>
+      </w:r>
+      <w:proofErr w:type="spellEnd"/>
+      <w:r>
+        <w:rPr>
+          <w:rFonts w:cstheme="minorHAnsi"/>
+        </w:rPr>
+        <w:t xml:space="preserve">. So I had to go back and  remove all files from the commit with </w:t>
+      </w:r>
+      <w:r>
+        <w:rPr>
+          <w:rFonts w:cstheme="minorHAnsi"/>
+          <w:i/>
+          <w:iCs/>
+        </w:rPr>
+        <w:t>“git rm --cached -r .”</w:t>
+      </w:r>
+    </w:p>
+    <w:p>
+      <w:pPr>
+        <w:jc w:val="both"/>
+        <w:rPr>
+          <w:rFonts w:cstheme="minorHAnsi"/>
+        </w:rPr>
+      </w:pPr>
+      <w:r>
+        <w:rPr>
+          <w:rFonts w:cstheme="minorHAnsi"/>
+          <w:b/>
+          <w:bCs/>
+        </w:rPr>
         <w:t xml:space="preserve">git reset -- </w:t>
       </w:r>
       <w:r>
@@ -555,6 +794,7 @@
         </w:rPr>
         <w:t xml:space="preserve"> </w:t>
       </w:r>
+      <w:proofErr w:type="spellStart"/>
       <w:r>
         <w:rPr>
           <w:rFonts w:cstheme="minorHAnsi"/>
@@ -565,6 +805,7 @@
         </w:rPr>
         <w:t>file_to_unstage</w:t>
       </w:r>
+      <w:proofErr w:type="spellEnd"/>
       <w:r>
         <w:rPr>
           <w:rFonts w:cstheme="minorHAnsi"/>
@@ -581,31 +822,7 @@
         <w:rPr>
           <w:rFonts w:cstheme="minorHAnsi"/>
         </w:rPr>
-        <w:t>remove file(s) from staging area. Example: git r</w:t>
-      </w:r>
-      <w:r>
-        <w:rPr>
-          <w:rFonts w:cstheme="minorHAnsi"/>
-        </w:rPr>
-        <w:t>eset</w:t>
-      </w:r>
-      <w:r>
-        <w:rPr>
-          <w:rFonts w:cstheme="minorHAnsi"/>
-        </w:rPr>
-        <w:t xml:space="preserve"> </w:t>
-      </w:r>
-      <w:r>
-        <w:rPr>
-          <w:rFonts w:cstheme="minorHAnsi"/>
-        </w:rPr>
-        <w:t>-- index</w:t>
-      </w:r>
-      <w:r>
-        <w:rPr>
-          <w:rFonts w:cstheme="minorHAnsi"/>
-        </w:rPr>
-        <w:t>.html</w:t>
+        <w:t>remove file(s) from staging area. Example: git reset -- index.html</w:t>
       </w:r>
     </w:p>
     <w:p>
@@ -627,7 +844,21 @@
         <w:rPr>
           <w:rFonts w:cstheme="minorHAnsi"/>
         </w:rPr>
-        <w:t xml:space="preserve"> -&gt; unstage all files from the index</w:t>
+        <w:t xml:space="preserve"> -&gt; </w:t>
+      </w:r>
+      <w:proofErr w:type="spellStart"/>
+      <w:r>
+        <w:rPr>
+          <w:rFonts w:cstheme="minorHAnsi"/>
+        </w:rPr>
+        <w:t>unstage</w:t>
+      </w:r>
+      <w:proofErr w:type="spellEnd"/>
+      <w:r>
+        <w:rPr>
+          <w:rFonts w:cstheme="minorHAnsi"/>
+        </w:rPr>
+        <w:t xml:space="preserve"> all files from the index</w:t>
       </w:r>
     </w:p>
     <w:p>
@@ -649,7 +880,21 @@
         <w:rPr>
           <w:rFonts w:cstheme="minorHAnsi"/>
         </w:rPr>
-        <w:t xml:space="preserve"> -&gt; remove unstaged changes</w:t>
+        <w:t xml:space="preserve"> -&gt; remove </w:t>
+      </w:r>
+      <w:proofErr w:type="spellStart"/>
+      <w:r>
+        <w:rPr>
+          <w:rFonts w:cstheme="minorHAnsi"/>
+        </w:rPr>
+        <w:t>unstaged</w:t>
+      </w:r>
+      <w:proofErr w:type="spellEnd"/>
+      <w:r>
+        <w:rPr>
+          <w:rFonts w:cstheme="minorHAnsi"/>
+        </w:rPr>
+        <w:t xml:space="preserve"> changes</w:t>
       </w:r>
       <w:r>
         <w:rPr>
@@ -685,6 +930,14 @@
         </w:rPr>
         <w:t>. TO BE NOTED: if the files that are being committed are closely related they can be committed together (same commit) otherwise there should be separate commits (and readme) for every file.</w:t>
       </w:r>
+    </w:p>
+    <w:p>
+      <w:pPr>
+        <w:jc w:val="both"/>
+        <w:rPr>
+          <w:rFonts w:cstheme="minorHAnsi"/>
+        </w:rPr>
+      </w:pPr>
     </w:p>
     <w:tbl>
       <w:tblPr>
@@ -711,6 +964,7 @@
               <w:rPr>
                 <w:rFonts w:cstheme="minorHAnsi"/>
               </w:rPr>
+              <w:lastRenderedPageBreak/>
               <w:t>Working directory</w:t>
             </w:r>
           </w:p>
@@ -792,7 +1046,6 @@
         <w:rPr>
           <w:rFonts w:cstheme="minorHAnsi"/>
         </w:rPr>
-        <w:lastRenderedPageBreak/>
         <w:t xml:space="preserve"> </w:t>
       </w:r>
     </w:p>
@@ -835,7 +1088,18 @@
           <w:i/>
           <w:iCs/>
         </w:rPr>
-        <w:t>“message</w:t>
+        <w:t>“</w:t>
+      </w:r>
+      <w:proofErr w:type="spellStart"/>
+      <w:r>
+        <w:rPr>
+          <w:rFonts w:cstheme="minorHAnsi"/>
+          <w:b/>
+          <w:bCs/>
+          <w:i/>
+          <w:iCs/>
+        </w:rPr>
+        <w:t>message</w:t>
       </w:r>
       <w:r>
         <w:rPr>
@@ -847,6 +1111,7 @@
         </w:rPr>
         <w:t>_to_type</w:t>
       </w:r>
+      <w:proofErr w:type="spellEnd"/>
       <w:r>
         <w:rPr>
           <w:rFonts w:cstheme="minorHAnsi"/>
@@ -887,6 +1152,7 @@
         </w:rPr>
         <w:t>git commit –amend -m “</w:t>
       </w:r>
+      <w:proofErr w:type="spellStart"/>
       <w:r>
         <w:rPr>
           <w:rFonts w:cstheme="minorHAnsi"/>
@@ -897,6 +1163,7 @@
         </w:rPr>
         <w:t>message_to_type</w:t>
       </w:r>
+      <w:proofErr w:type="spellEnd"/>
       <w:r>
         <w:rPr>
           <w:rFonts w:cstheme="minorHAnsi"/>
@@ -965,7 +1232,49 @@
         <w:rPr>
           <w:rFonts w:cstheme="minorHAnsi"/>
         </w:rPr>
-        <w:t>-&gt; unstage commits. Using –soft argument changes are kept in th working directory and index (they are not in the Git repo anymore)</w:t>
+        <w:t xml:space="preserve">-&gt; </w:t>
+      </w:r>
+      <w:proofErr w:type="spellStart"/>
+      <w:r>
+        <w:rPr>
+          <w:rFonts w:cstheme="minorHAnsi"/>
+        </w:rPr>
+        <w:t>unstage</w:t>
+      </w:r>
+      <w:proofErr w:type="spellEnd"/>
+      <w:r>
+        <w:rPr>
+          <w:rFonts w:cstheme="minorHAnsi"/>
+        </w:rPr>
+        <w:t xml:space="preserve"> commits. Using –soft argument changes are kept in </w:t>
+      </w:r>
+      <w:proofErr w:type="spellStart"/>
+      <w:r>
+        <w:rPr>
+          <w:rFonts w:cstheme="minorHAnsi"/>
+        </w:rPr>
+        <w:t>th</w:t>
+      </w:r>
+      <w:proofErr w:type="spellEnd"/>
+      <w:r>
+        <w:rPr>
+          <w:rFonts w:cstheme="minorHAnsi"/>
+        </w:rPr>
+        <w:t xml:space="preserve"> working directory and index (they are not in the </w:t>
+      </w:r>
+      <w:proofErr w:type="spellStart"/>
+      <w:r>
+        <w:rPr>
+          <w:rFonts w:cstheme="minorHAnsi"/>
+        </w:rPr>
+        <w:t>Git</w:t>
+      </w:r>
+      <w:proofErr w:type="spellEnd"/>
+      <w:r>
+        <w:rPr>
+          <w:rFonts w:cstheme="minorHAnsi"/>
+        </w:rPr>
+        <w:t xml:space="preserve"> repo anymore)</w:t>
       </w:r>
     </w:p>
     <w:p>
@@ -1018,7 +1327,21 @@
           <w:rFonts w:cstheme="minorHAnsi"/>
         </w:rPr>
         <w:tab/>
-        <w:t>-&gt; unstage commits on Git and discard all changes</w:t>
+        <w:t xml:space="preserve">-&gt; </w:t>
+      </w:r>
+      <w:proofErr w:type="spellStart"/>
+      <w:r>
+        <w:rPr>
+          <w:rFonts w:cstheme="minorHAnsi"/>
+        </w:rPr>
+        <w:t>unstage</w:t>
+      </w:r>
+      <w:proofErr w:type="spellEnd"/>
+      <w:r>
+        <w:rPr>
+          <w:rFonts w:cstheme="minorHAnsi"/>
+        </w:rPr>
+        <w:t xml:space="preserve"> commits on Git and discard all changes</w:t>
       </w:r>
       <w:r>
         <w:rPr>
@@ -1104,6 +1427,7 @@
         </w:rPr>
         <w:t xml:space="preserve">git branch </w:t>
       </w:r>
+      <w:proofErr w:type="spellStart"/>
       <w:r>
         <w:rPr>
           <w:rFonts w:cstheme="minorHAnsi"/>
@@ -1114,6 +1438,7 @@
         </w:rPr>
         <w:t>branch_name</w:t>
       </w:r>
+      <w:proofErr w:type="spellEnd"/>
       <w:r>
         <w:rPr>
           <w:rFonts w:cstheme="minorHAnsi"/>
@@ -1142,6 +1467,7 @@
         </w:rPr>
         <w:t xml:space="preserve">git branch -d </w:t>
       </w:r>
+      <w:proofErr w:type="spellStart"/>
       <w:r>
         <w:rPr>
           <w:rFonts w:cstheme="minorHAnsi"/>
@@ -1152,12 +1478,14 @@
         </w:rPr>
         <w:t>branch_name</w:t>
       </w:r>
+      <w:proofErr w:type="spellEnd"/>
       <w:r>
         <w:rPr>
           <w:rFonts w:cstheme="minorHAnsi"/>
         </w:rPr>
         <w:t xml:space="preserve"> -&gt; delete branch named </w:t>
       </w:r>
+      <w:proofErr w:type="spellStart"/>
       <w:r>
         <w:rPr>
           <w:rFonts w:cstheme="minorHAnsi"/>
@@ -1166,6 +1494,7 @@
         </w:rPr>
         <w:t>branch_name</w:t>
       </w:r>
+      <w:proofErr w:type="spellEnd"/>
     </w:p>
     <w:p>
       <w:pPr>
@@ -1198,6 +1527,7 @@
         </w:rPr>
         <w:t xml:space="preserve"> </w:t>
       </w:r>
+      <w:proofErr w:type="spellStart"/>
       <w:r>
         <w:rPr>
           <w:rFonts w:cstheme="minorHAnsi"/>
@@ -1208,6 +1538,7 @@
         </w:rPr>
         <w:t>branch_name</w:t>
       </w:r>
+      <w:proofErr w:type="spellEnd"/>
       <w:r>
         <w:rPr>
           <w:rFonts w:cstheme="minorHAnsi"/>
@@ -1224,8 +1555,16 @@
         <w:rPr>
           <w:rFonts w:cstheme="minorHAnsi"/>
         </w:rPr>
-        <w:t>go into a branch specified by branch_name</w:t>
-      </w:r>
+        <w:t xml:space="preserve">go into a branch specified by </w:t>
+      </w:r>
+      <w:proofErr w:type="spellStart"/>
+      <w:r>
+        <w:rPr>
+          <w:rFonts w:cstheme="minorHAnsi"/>
+        </w:rPr>
+        <w:t>branch_name</w:t>
+      </w:r>
+      <w:proofErr w:type="spellEnd"/>
     </w:p>
     <w:p>
       <w:pPr>
@@ -1246,8 +1585,18 @@
           <w:b/>
           <w:bCs/>
         </w:rPr>
-        <w:t>.gitignore</w:t>
-      </w:r>
+        <w:t>.</w:t>
+      </w:r>
+      <w:proofErr w:type="spellStart"/>
+      <w:r>
+        <w:rPr>
+          <w:rFonts w:cstheme="minorHAnsi"/>
+          <w:b/>
+          <w:bCs/>
+        </w:rPr>
+        <w:t>gitignore</w:t>
+      </w:r>
+      <w:proofErr w:type="spellEnd"/>
       <w:r>
         <w:rPr>
           <w:rFonts w:cstheme="minorHAnsi"/>
@@ -1304,6 +1653,7 @@
         </w:rPr>
         <w:t xml:space="preserve"> </w:t>
       </w:r>
+      <w:proofErr w:type="spellStart"/>
       <w:r>
         <w:rPr>
           <w:rFonts w:cstheme="minorHAnsi"/>
@@ -1314,6 +1664,7 @@
         </w:rPr>
         <w:t>url</w:t>
       </w:r>
+      <w:proofErr w:type="spellEnd"/>
       <w:r>
         <w:rPr>
           <w:rFonts w:cstheme="minorHAnsi"/>
@@ -1332,8 +1683,16 @@
         <w:rPr>
           <w:rFonts w:cstheme="minorHAnsi"/>
         </w:rPr>
-        <w:t>add the github</w:t>
-      </w:r>
+        <w:t xml:space="preserve">add the </w:t>
+      </w:r>
+      <w:proofErr w:type="spellStart"/>
+      <w:r>
+        <w:rPr>
+          <w:rFonts w:cstheme="minorHAnsi"/>
+        </w:rPr>
+        <w:t>github</w:t>
+      </w:r>
+      <w:proofErr w:type="spellEnd"/>
       <w:r>
         <w:rPr>
           <w:rFonts w:cstheme="minorHAnsi"/>
@@ -1372,6 +1731,7 @@
         </w:rPr>
         <w:t xml:space="preserve"> is a conventional name to indicate the repo at that </w:t>
       </w:r>
+      <w:proofErr w:type="spellStart"/>
       <w:r>
         <w:rPr>
           <w:rFonts w:cstheme="minorHAnsi"/>
@@ -1380,6 +1740,7 @@
         </w:rPr>
         <w:t>url</w:t>
       </w:r>
+      <w:proofErr w:type="spellEnd"/>
     </w:p>
     <w:p>
       <w:pPr>
@@ -1424,7 +1785,21 @@
         <w:rPr>
           <w:rFonts w:cstheme="minorHAnsi"/>
         </w:rPr>
-        <w:t xml:space="preserve"> to github repository </w:t>
+        <w:t xml:space="preserve"> to </w:t>
+      </w:r>
+      <w:proofErr w:type="spellStart"/>
+      <w:r>
+        <w:rPr>
+          <w:rFonts w:cstheme="minorHAnsi"/>
+        </w:rPr>
+        <w:t>github</w:t>
+      </w:r>
+      <w:proofErr w:type="spellEnd"/>
+      <w:r>
+        <w:rPr>
+          <w:rFonts w:cstheme="minorHAnsi"/>
+        </w:rPr>
+        <w:t xml:space="preserve"> repository </w:t>
       </w:r>
       <w:r>
         <w:rPr>
@@ -1466,6 +1841,7 @@
         </w:rPr>
         <w:t xml:space="preserve">git merge </w:t>
       </w:r>
+      <w:proofErr w:type="spellStart"/>
       <w:r>
         <w:rPr>
           <w:rFonts w:cstheme="minorHAnsi"/>
@@ -1476,6 +1852,7 @@
         </w:rPr>
         <w:t>branch_name</w:t>
       </w:r>
+      <w:proofErr w:type="spellEnd"/>
       <w:r>
         <w:rPr>
           <w:rFonts w:cstheme="minorHAnsi"/>
@@ -1578,6 +1955,36 @@
         </w:rPr>
         <w:t>git pull would have done the same as git fetch origin + git merge origin/master</w:t>
       </w:r>
+    </w:p>
+    <w:p>
+      <w:pPr>
+        <w:jc w:val="both"/>
+        <w:rPr>
+          <w:rFonts w:cstheme="minorHAnsi"/>
+        </w:rPr>
+      </w:pPr>
+      <w:r>
+        <w:rPr>
+          <w:rFonts w:cstheme="minorHAnsi"/>
+          <w:b/>
+          <w:bCs/>
+        </w:rPr>
+        <w:t>git push --follow-tags</w:t>
+      </w:r>
+      <w:r>
+        <w:rPr>
+          <w:rFonts w:cstheme="minorHAnsi"/>
+        </w:rPr>
+        <w:t xml:space="preserve"> -&gt; push tags on </w:t>
+      </w:r>
+      <w:proofErr w:type="spellStart"/>
+      <w:r>
+        <w:rPr>
+          <w:rFonts w:cstheme="minorHAnsi"/>
+        </w:rPr>
+        <w:t>Github</w:t>
+      </w:r>
+      <w:proofErr w:type="spellEnd"/>
     </w:p>
     <w:p>
       <w:pPr>
@@ -1667,11 +2074,7 @@
         <w:spacing w:after="0" w:line="720" w:lineRule="atLeast"/>
         <w:outlineLvl w:val="0"/>
         <w:rPr>
-          <w:rFonts w:ascii="Georgia" w:eastAsia="Times New Roman" w:hAnsi="Georgia" w:cs="Times New Roman"/>
-          <w:kern w:val="36"/>
-          <w:sz w:val="24"/>
-          <w:szCs w:val="24"/>
-          <w:lang w:eastAsia="en-GB"/>
+          <w:rStyle w:val="Hyperlink"/>
         </w:rPr>
       </w:pPr>
       <w:hyperlink r:id="rId4" w:history="1">
@@ -1682,6 +2085,89 @@
           <w:t>https://towardsdatascience.com/getting-started-with-git-and-github-6fcd0f2d4ac6</w:t>
         </w:r>
       </w:hyperlink>
+    </w:p>
+    <w:p>
+      <w:pPr>
+        <w:shd w:val="clear" w:color="auto" w:fill="FFFFFF"/>
+        <w:spacing w:after="0" w:line="720" w:lineRule="atLeast"/>
+        <w:outlineLvl w:val="0"/>
+        <w:rPr>
+          <w:rStyle w:val="Hyperlink"/>
+        </w:rPr>
+      </w:pPr>
+    </w:p>
+    <w:p>
+      <w:pPr>
+        <w:shd w:val="clear" w:color="auto" w:fill="FFFFFF"/>
+        <w:spacing w:after="0" w:line="720" w:lineRule="atLeast"/>
+        <w:outlineLvl w:val="0"/>
+        <w:rPr>
+          <w:rFonts w:ascii="Georgia" w:eastAsia="Times New Roman" w:hAnsi="Georgia" w:cs="Times New Roman"/>
+          <w:kern w:val="36"/>
+          <w:sz w:val="24"/>
+          <w:szCs w:val="24"/>
+          <w:lang w:eastAsia="en-GB"/>
+        </w:rPr>
+      </w:pPr>
+      <w:proofErr w:type="spellStart"/>
+      <w:r>
+        <w:rPr>
+          <w:rFonts w:ascii="Georgia" w:eastAsia="Times New Roman" w:hAnsi="Georgia" w:cs="Times New Roman"/>
+          <w:kern w:val="36"/>
+          <w:sz w:val="24"/>
+          <w:szCs w:val="24"/>
+          <w:lang w:eastAsia="en-GB"/>
+        </w:rPr>
+        <w:t>Youtube</w:t>
+      </w:r>
+      <w:proofErr w:type="spellEnd"/>
+      <w:r>
+        <w:rPr>
+          <w:rFonts w:ascii="Georgia" w:eastAsia="Times New Roman" w:hAnsi="Georgia" w:cs="Times New Roman"/>
+          <w:kern w:val="36"/>
+          <w:sz w:val="24"/>
+          <w:szCs w:val="24"/>
+          <w:lang w:eastAsia="en-GB"/>
+        </w:rPr>
+        <w:t xml:space="preserve"> tutorial VERY GOOD</w:t>
+      </w:r>
+    </w:p>
+    <w:p>
+      <w:pPr>
+        <w:jc w:val="both"/>
+        <w:rPr>
+          <w:rFonts w:cstheme="minorHAnsi"/>
+        </w:rPr>
+      </w:pPr>
+    </w:p>
+    <w:p>
+      <w:pPr>
+        <w:jc w:val="both"/>
+      </w:pPr>
+      <w:hyperlink r:id="rId5" w:history="1">
+        <w:r>
+          <w:rPr>
+            <w:rStyle w:val="Hyperlink"/>
+          </w:rPr>
+          <w:t>https://www.youtube.com/watch?v=uR6G2v_WsRA</w:t>
+        </w:r>
+      </w:hyperlink>
+    </w:p>
+    <w:p>
+      <w:pPr>
+        <w:jc w:val="both"/>
+        <w:rPr>
+          <w:rFonts w:cstheme="minorHAnsi"/>
+        </w:rPr>
+      </w:pPr>
+    </w:p>
+    <w:p>
+      <w:pPr>
+        <w:jc w:val="both"/>
+        <w:rPr>
+          <w:rFonts w:cstheme="minorHAnsi"/>
+        </w:rPr>
+      </w:pPr>
     </w:p>
     <w:p>
       <w:pPr>

</xml_diff>